<commit_message>
Calendar UC less specific and more decoupled.
We Fall Down,
But We Get Up,
Because A Phil is Just a Saint that Fell Down.
</commit_message>
<xml_diff>
--- a/Documentation/Use Cases/UC6.7.1 - Edit Past Entries, Abstract Calendar - Req 6.7.1.docx
+++ b/Documentation/Use Cases/UC6.7.1 - Edit Past Entries, Abstract Calendar - Req 6.7.1.docx
@@ -1,6 +1,6 @@
 
 <file path=word/document.xml><?xml version="1.0" encoding="utf-8"?>
-<w:document xmlns:wpc="http://schemas.microsoft.com/office/word/2010/wordprocessingCanvas" xmlns:mc="http://schemas.openxmlformats.org/markup-compatibility/2006" xmlns:o="urn:schemas-microsoft-com:office:office" xmlns:r="http://schemas.openxmlformats.org/officeDocument/2006/relationships" xmlns:m="http://schemas.openxmlformats.org/officeDocument/2006/math" xmlns:v="urn:schemas-microsoft-com:vml" xmlns:wp14="http://schemas.microsoft.com/office/word/2010/wordprocessingDrawing" xmlns:wp="http://schemas.openxmlformats.org/drawingml/2006/wordprocessingDrawing" xmlns:w10="urn:schemas-microsoft-com:office:word" xmlns:w="http://schemas.openxmlformats.org/wordprocessingml/2006/main" xmlns:w14="http://schemas.microsoft.com/office/word/2010/wordml" xmlns:w15="http://schemas.microsoft.com/office/word/2012/wordml" xmlns:wpg="http://schemas.microsoft.com/office/word/2010/wordprocessingGroup" xmlns:wpi="http://schemas.microsoft.com/office/word/2010/wordprocessingInk" xmlns:wne="http://schemas.microsoft.com/office/word/2006/wordml" xmlns:wps="http://schemas.microsoft.com/office/word/2010/wordprocessingShape" mc:Ignorable="w14 w15 wp14">
+<w:document xmlns:wpc="http://schemas.microsoft.com/office/word/2010/wordprocessingCanvas" xmlns:cx="http://schemas.microsoft.com/office/drawing/2014/chartex" xmlns:cx1="http://schemas.microsoft.com/office/drawing/2015/9/8/chartex" xmlns:cx2="http://schemas.microsoft.com/office/drawing/2015/10/21/chartex" xmlns:mc="http://schemas.openxmlformats.org/markup-compatibility/2006" xmlns:o="urn:schemas-microsoft-com:office:office" xmlns:r="http://schemas.openxmlformats.org/officeDocument/2006/relationships" xmlns:m="http://schemas.openxmlformats.org/officeDocument/2006/math" xmlns:v="urn:schemas-microsoft-com:vml" xmlns:wp14="http://schemas.microsoft.com/office/word/2010/wordprocessingDrawing" xmlns:wp="http://schemas.openxmlformats.org/drawingml/2006/wordprocessingDrawing" xmlns:w10="urn:schemas-microsoft-com:office:word" xmlns:w="http://schemas.openxmlformats.org/wordprocessingml/2006/main" xmlns:w14="http://schemas.microsoft.com/office/word/2010/wordml" xmlns:w15="http://schemas.microsoft.com/office/word/2012/wordml" xmlns:w16se="http://schemas.microsoft.com/office/word/2015/wordml/symex" xmlns:wpg="http://schemas.microsoft.com/office/word/2010/wordprocessingGroup" xmlns:wpi="http://schemas.microsoft.com/office/word/2010/wordprocessingInk" xmlns:wne="http://schemas.microsoft.com/office/word/2006/wordml" xmlns:wps="http://schemas.microsoft.com/office/word/2010/wordprocessingShape" mc:Ignorable="w14 w15 w16se wp14">
   <w:body>
     <w:tbl>
       <w:tblPr>
@@ -46,14 +46,12 @@
             <w:pPr>
               <w:pStyle w:val="Heading1"/>
             </w:pPr>
-            <w:bookmarkStart w:id="0" w:name="_GoBack"/>
             <w:r>
               <w:t>General Information</w:t>
             </w:r>
           </w:p>
         </w:tc>
       </w:tr>
-      <w:bookmarkEnd w:id="0"/>
       <w:tr>
         <w:trPr>
           <w:trHeight w:val="764"/>
@@ -865,6 +863,13 @@
                 <w:sz w:val="16"/>
               </w:rPr>
             </w:pPr>
+            <w:r>
+              <w:rPr>
+                <w:rFonts w:ascii="Tahoma" w:hAnsi="Tahoma"/>
+                <w:sz w:val="16"/>
+              </w:rPr>
+              <w:t>JP</w:t>
+            </w:r>
           </w:p>
         </w:tc>
         <w:tc>
@@ -888,6 +893,13 @@
                 <w:sz w:val="16"/>
               </w:rPr>
             </w:pPr>
+            <w:r>
+              <w:rPr>
+                <w:rFonts w:ascii="Tahoma" w:hAnsi="Tahoma"/>
+                <w:sz w:val="16"/>
+              </w:rPr>
+              <w:t>3/12/16</w:t>
+            </w:r>
           </w:p>
         </w:tc>
         <w:tc>
@@ -911,6 +923,22 @@
                 <w:sz w:val="16"/>
               </w:rPr>
             </w:pPr>
+            <w:r>
+              <w:rPr>
+                <w:rFonts w:ascii="Tahoma" w:hAnsi="Tahoma"/>
+                <w:sz w:val="16"/>
+              </w:rPr>
+              <w:t xml:space="preserve">Updating steps to disconnect from </w:t>
+            </w:r>
+            <w:proofErr w:type="spellStart"/>
+            <w:r>
+              <w:rPr>
+                <w:rFonts w:ascii="Tahoma" w:hAnsi="Tahoma"/>
+                <w:sz w:val="16"/>
+              </w:rPr>
+              <w:t>RecycleView</w:t>
+            </w:r>
+            <w:proofErr w:type="spellEnd"/>
           </w:p>
         </w:tc>
       </w:tr>
@@ -1177,7 +1205,7 @@
                 <w:sz w:val="16"/>
                 <w:u w:val="none"/>
               </w:rPr>
-              <w:t>N/A</w:t>
+              <w:t>(R.V.)</w:t>
             </w:r>
           </w:p>
         </w:tc>
@@ -2430,22 +2458,11 @@
             </w:tcMar>
           </w:tcPr>
           <w:p>
-            <w:proofErr w:type="spellStart"/>
-            <w:r>
-              <w:rPr>
-                <w:rFonts w:ascii="Tahoma" w:hAnsi="Tahoma"/>
-                <w:sz w:val="16"/>
-              </w:rPr>
-              <w:t>ListView</w:t>
-            </w:r>
-            <w:proofErr w:type="spellEnd"/>
-            <w:r>
-              <w:rPr>
-                <w:rFonts w:ascii="Tahoma" w:hAnsi="Tahoma"/>
-                <w:sz w:val="16"/>
-              </w:rPr>
-              <w:t xml:space="preserve"> is populated with 'entry rectangles'</w:t>
-            </w:r>
+            <w:r>
+              <w:t>Cursor(s) from database are gathered</w:t>
+            </w:r>
+            <w:bookmarkStart w:id="0" w:name="_GoBack"/>
+            <w:bookmarkEnd w:id="0"/>
           </w:p>
         </w:tc>
         <w:tc>
@@ -2517,13 +2534,6 @@
                 <w:sz w:val="16"/>
               </w:rPr>
             </w:pPr>
-            <w:r>
-              <w:rPr>
-                <w:rFonts w:ascii="Tahoma" w:hAnsi="Tahoma"/>
-                <w:sz w:val="16"/>
-              </w:rPr>
-              <w:t>04</w:t>
-            </w:r>
           </w:p>
         </w:tc>
         <w:tc>
@@ -2540,15 +2550,7 @@
               <w:left w:w="103" w:type="dxa"/>
             </w:tcMar>
           </w:tcPr>
-          <w:p>
-            <w:r>
-              <w:rPr>
-                <w:rFonts w:ascii="Tahoma" w:hAnsi="Tahoma"/>
-                <w:sz w:val="16"/>
-              </w:rPr>
-              <w:t>User touches an 'entry rectangle'</w:t>
-            </w:r>
-          </w:p>
+          <w:p/>
         </w:tc>
         <w:tc>
           <w:tcPr>
@@ -2619,13 +2621,6 @@
                 <w:sz w:val="16"/>
               </w:rPr>
             </w:pPr>
-            <w:r>
-              <w:rPr>
-                <w:rFonts w:ascii="Tahoma" w:hAnsi="Tahoma"/>
-                <w:sz w:val="16"/>
-              </w:rPr>
-              <w:t>05</w:t>
-            </w:r>
           </w:p>
         </w:tc>
         <w:tc>
@@ -2642,15 +2637,7 @@
               <w:left w:w="103" w:type="dxa"/>
             </w:tcMar>
           </w:tcPr>
-          <w:p>
-            <w:r>
-              <w:rPr>
-                <w:rFonts w:ascii="Tahoma" w:hAnsi="Tahoma"/>
-                <w:sz w:val="16"/>
-              </w:rPr>
-              <w:t>Edit entry for x module frag replaces calendar frag</w:t>
-            </w:r>
-          </w:p>
+          <w:p/>
         </w:tc>
         <w:tc>
           <w:tcPr>
@@ -2721,13 +2708,6 @@
                 <w:sz w:val="16"/>
               </w:rPr>
             </w:pPr>
-            <w:r>
-              <w:rPr>
-                <w:rFonts w:ascii="Tahoma" w:hAnsi="Tahoma"/>
-                <w:sz w:val="16"/>
-              </w:rPr>
-              <w:t>06</w:t>
-            </w:r>
           </w:p>
         </w:tc>
         <w:tc>
@@ -2744,31 +2724,7 @@
               <w:left w:w="103" w:type="dxa"/>
             </w:tcMar>
           </w:tcPr>
-          <w:p>
-            <w:r>
-              <w:rPr>
-                <w:rFonts w:ascii="Tahoma" w:hAnsi="Tahoma"/>
-                <w:sz w:val="16"/>
-              </w:rPr>
-              <w:t xml:space="preserve">User edits the </w:t>
-            </w:r>
-            <w:proofErr w:type="spellStart"/>
-            <w:r>
-              <w:rPr>
-                <w:rFonts w:ascii="Tahoma" w:hAnsi="Tahoma"/>
-                <w:sz w:val="16"/>
-              </w:rPr>
-              <w:t>autopopulated</w:t>
-            </w:r>
-            <w:proofErr w:type="spellEnd"/>
-            <w:r>
-              <w:rPr>
-                <w:rFonts w:ascii="Tahoma" w:hAnsi="Tahoma"/>
-                <w:sz w:val="16"/>
-              </w:rPr>
-              <w:t xml:space="preserve"> entry and resubmits it</w:t>
-            </w:r>
-          </w:p>
+          <w:p/>
         </w:tc>
         <w:tc>
           <w:tcPr>
@@ -2832,11 +2788,7 @@
               <w:left w:w="103" w:type="dxa"/>
             </w:tcMar>
           </w:tcPr>
-          <w:p>
-            <w:r>
-              <w:t>07</w:t>
-            </w:r>
-          </w:p>
+          <w:p/>
         </w:tc>
         <w:tc>
           <w:tcPr>
@@ -2852,24 +2804,7 @@
               <w:left w:w="103" w:type="dxa"/>
             </w:tcMar>
           </w:tcPr>
-          <w:p>
-            <w:r>
-              <w:rPr>
-                <w:rFonts w:ascii="Tahoma" w:hAnsi="Tahoma"/>
-                <w:sz w:val="16"/>
-              </w:rPr>
-              <w:t xml:space="preserve">Calendar takes back its place and displays </w:t>
-            </w:r>
-            <w:proofErr w:type="spellStart"/>
-            <w:r>
-              <w:rPr>
-                <w:rFonts w:ascii="Tahoma" w:hAnsi="Tahoma"/>
-                <w:sz w:val="16"/>
-              </w:rPr>
-              <w:t>msg</w:t>
-            </w:r>
-            <w:proofErr w:type="spellEnd"/>
-          </w:p>
+          <w:p/>
         </w:tc>
         <w:tc>
           <w:tcPr>
@@ -2925,15 +2860,7 @@
               <w:left w:w="103" w:type="dxa"/>
             </w:tcMar>
           </w:tcPr>
-          <w:p>
-            <w:r>
-              <w:rPr>
-                <w:rFonts w:ascii="Tahoma" w:hAnsi="Tahoma"/>
-                <w:sz w:val="16"/>
-              </w:rPr>
-              <w:t>08</w:t>
-            </w:r>
-          </w:p>
+          <w:p/>
         </w:tc>
         <w:tc>
           <w:tcPr>
@@ -2948,31 +2875,7 @@
               <w:left w:w="103" w:type="dxa"/>
             </w:tcMar>
           </w:tcPr>
-          <w:p>
-            <w:r>
-              <w:rPr>
-                <w:rFonts w:ascii="Tahoma" w:hAnsi="Tahoma"/>
-                <w:sz w:val="16"/>
-              </w:rPr>
-              <w:t xml:space="preserve">Internal </w:t>
-            </w:r>
-            <w:proofErr w:type="spellStart"/>
-            <w:r>
-              <w:rPr>
-                <w:rFonts w:ascii="Tahoma" w:hAnsi="Tahoma"/>
-                <w:sz w:val="16"/>
-              </w:rPr>
-              <w:t>CalendarClass</w:t>
-            </w:r>
-            <w:proofErr w:type="spellEnd"/>
-            <w:r>
-              <w:rPr>
-                <w:rFonts w:ascii="Tahoma" w:hAnsi="Tahoma"/>
-                <w:sz w:val="16"/>
-              </w:rPr>
-              <w:t xml:space="preserve"> code updates local database</w:t>
-            </w:r>
-          </w:p>
+          <w:p/>
         </w:tc>
         <w:tc>
           <w:tcPr>
@@ -5411,8 +5314,8 @@
             <w:r>
               <w:fldChar w:fldCharType="separate"/>
             </w:r>
-            <w:bookmarkStart w:id="1" w:name="__Fieldmark__519_951977704"/>
-            <w:bookmarkStart w:id="2" w:name="__Fieldmark__897_1557900045"/>
+            <w:bookmarkStart w:id="1" w:name="__Fieldmark__897_1557900045"/>
+            <w:bookmarkStart w:id="2" w:name="__Fieldmark__519_951977704"/>
             <w:bookmarkStart w:id="3" w:name="Check1"/>
             <w:bookmarkEnd w:id="1"/>
             <w:bookmarkEnd w:id="2"/>
@@ -5455,8 +5358,8 @@
             <w:r>
               <w:fldChar w:fldCharType="separate"/>
             </w:r>
-            <w:bookmarkStart w:id="4" w:name="__Fieldmark__528_951977704"/>
-            <w:bookmarkStart w:id="5" w:name="__Fieldmark__903_1557900045"/>
+            <w:bookmarkStart w:id="4" w:name="__Fieldmark__903_1557900045"/>
+            <w:bookmarkStart w:id="5" w:name="__Fieldmark__528_951977704"/>
             <w:bookmarkStart w:id="6" w:name="Check2"/>
             <w:bookmarkEnd w:id="4"/>
             <w:bookmarkEnd w:id="5"/>
@@ -5490,8 +5393,8 @@
             <w:r>
               <w:fldChar w:fldCharType="separate"/>
             </w:r>
-            <w:bookmarkStart w:id="7" w:name="__Fieldmark__536_951977704"/>
-            <w:bookmarkStart w:id="8" w:name="__Fieldmark__908_1557900045"/>
+            <w:bookmarkStart w:id="7" w:name="__Fieldmark__908_1557900045"/>
+            <w:bookmarkStart w:id="8" w:name="__Fieldmark__536_951977704"/>
             <w:bookmarkStart w:id="9" w:name="Check3"/>
             <w:bookmarkEnd w:id="7"/>
             <w:bookmarkEnd w:id="8"/>
@@ -5525,8 +5428,8 @@
             <w:r>
               <w:fldChar w:fldCharType="separate"/>
             </w:r>
-            <w:bookmarkStart w:id="10" w:name="__Fieldmark__544_951977704"/>
-            <w:bookmarkStart w:id="11" w:name="__Fieldmark__913_1557900045"/>
+            <w:bookmarkStart w:id="10" w:name="__Fieldmark__913_1557900045"/>
+            <w:bookmarkStart w:id="11" w:name="__Fieldmark__544_951977704"/>
             <w:bookmarkStart w:id="12" w:name="Check4"/>
             <w:bookmarkEnd w:id="10"/>
             <w:bookmarkEnd w:id="11"/>
@@ -5560,8 +5463,8 @@
             <w:r>
               <w:fldChar w:fldCharType="separate"/>
             </w:r>
-            <w:bookmarkStart w:id="13" w:name="__Fieldmark__552_951977704"/>
-            <w:bookmarkStart w:id="14" w:name="__Fieldmark__918_1557900045"/>
+            <w:bookmarkStart w:id="13" w:name="__Fieldmark__918_1557900045"/>
+            <w:bookmarkStart w:id="14" w:name="__Fieldmark__552_951977704"/>
             <w:bookmarkStart w:id="15" w:name="Check5"/>
             <w:bookmarkEnd w:id="13"/>
             <w:bookmarkEnd w:id="14"/>
@@ -6959,8 +6862,8 @@
             <w:r>
               <w:fldChar w:fldCharType="separate"/>
             </w:r>
-            <w:bookmarkStart w:id="16" w:name="__Fieldmark__756_951977704"/>
-            <w:bookmarkStart w:id="17" w:name="__Fieldmark__1118_1557900045"/>
+            <w:bookmarkStart w:id="16" w:name="__Fieldmark__1118_1557900045"/>
+            <w:bookmarkStart w:id="17" w:name="__Fieldmark__756_951977704"/>
             <w:bookmarkStart w:id="18" w:name="Check6"/>
             <w:bookmarkEnd w:id="16"/>
             <w:bookmarkEnd w:id="17"/>
@@ -6994,8 +6897,8 @@
             <w:r>
               <w:fldChar w:fldCharType="separate"/>
             </w:r>
-            <w:bookmarkStart w:id="19" w:name="__Fieldmark__764_951977704"/>
-            <w:bookmarkStart w:id="20" w:name="__Fieldmark__1123_1557900045"/>
+            <w:bookmarkStart w:id="19" w:name="__Fieldmark__1123_1557900045"/>
+            <w:bookmarkStart w:id="20" w:name="__Fieldmark__764_951977704"/>
             <w:bookmarkStart w:id="21" w:name="Check7"/>
             <w:bookmarkEnd w:id="19"/>
             <w:bookmarkEnd w:id="20"/>
@@ -7053,8 +6956,8 @@
             <w:r>
               <w:fldChar w:fldCharType="separate"/>
             </w:r>
-            <w:bookmarkStart w:id="22" w:name="__Fieldmark__775_951977704"/>
-            <w:bookmarkStart w:id="23" w:name="__Fieldmark__1131_1557900045"/>
+            <w:bookmarkStart w:id="22" w:name="__Fieldmark__1131_1557900045"/>
+            <w:bookmarkStart w:id="23" w:name="__Fieldmark__775_951977704"/>
             <w:bookmarkStart w:id="24" w:name="Check8"/>
             <w:bookmarkEnd w:id="22"/>
             <w:bookmarkEnd w:id="23"/>
@@ -7088,9 +6991,9 @@
             <w:r>
               <w:fldChar w:fldCharType="separate"/>
             </w:r>
-            <w:bookmarkStart w:id="25" w:name="__Fieldmark__785_951977704"/>
+            <w:bookmarkStart w:id="25" w:name="Check9"/>
             <w:bookmarkStart w:id="26" w:name="__Fieldmark__1136_1557900045"/>
-            <w:bookmarkStart w:id="27" w:name="Check9"/>
+            <w:bookmarkStart w:id="27" w:name="__Fieldmark__785_951977704"/>
             <w:bookmarkEnd w:id="25"/>
             <w:bookmarkEnd w:id="26"/>
             <w:bookmarkEnd w:id="27"/>
@@ -8152,7 +8055,7 @@
 </file>
 
 <file path=word/styles.xml><?xml version="1.0" encoding="utf-8"?>
-<w:styles xmlns:mc="http://schemas.openxmlformats.org/markup-compatibility/2006" xmlns:r="http://schemas.openxmlformats.org/officeDocument/2006/relationships" xmlns:w="http://schemas.openxmlformats.org/wordprocessingml/2006/main" xmlns:w14="http://schemas.microsoft.com/office/word/2010/wordml" xmlns:w15="http://schemas.microsoft.com/office/word/2012/wordml" mc:Ignorable="w14 w15">
+<w:styles xmlns:mc="http://schemas.openxmlformats.org/markup-compatibility/2006" xmlns:r="http://schemas.openxmlformats.org/officeDocument/2006/relationships" xmlns:w="http://schemas.openxmlformats.org/wordprocessingml/2006/main" xmlns:w14="http://schemas.microsoft.com/office/word/2010/wordml" xmlns:w15="http://schemas.microsoft.com/office/word/2012/wordml" xmlns:w16se="http://schemas.microsoft.com/office/word/2015/wordml/symex" mc:Ignorable="w14 w15 w16se">
   <w:docDefaults>
     <w:rPrDefault>
       <w:rPr>
@@ -8162,7 +8065,7 @@
     </w:rPrDefault>
     <w:pPrDefault/>
   </w:docDefaults>
-  <w:latentStyles w:defLockedState="0" w:defUIPriority="0" w:defSemiHidden="0" w:defUnhideWhenUsed="0" w:defQFormat="0" w:count="371">
+  <w:latentStyles w:defLockedState="0" w:defUIPriority="0" w:defSemiHidden="0" w:defUnhideWhenUsed="0" w:defQFormat="0" w:count="372">
     <w:lsdException w:name="Normal" w:qFormat="1"/>
     <w:lsdException w:name="heading 1" w:qFormat="1"/>
     <w:lsdException w:name="heading 2" w:qFormat="1"/>
@@ -8262,7 +8165,6 @@
     <w:lsdException w:name="HTML Sample" w:semiHidden="1" w:unhideWhenUsed="1"/>
     <w:lsdException w:name="HTML Typewriter" w:semiHidden="1" w:unhideWhenUsed="1"/>
     <w:lsdException w:name="HTML Variable" w:semiHidden="1" w:unhideWhenUsed="1"/>
-    <w:lsdException w:name="Normal Table" w:semiHidden="1" w:unhideWhenUsed="1"/>
     <w:lsdException w:name="annotation subject" w:semiHidden="1" w:unhideWhenUsed="1"/>
     <w:lsdException w:name="No List" w:semiHidden="1" w:unhideWhenUsed="1"/>
     <w:lsdException w:name="Outline List 1" w:semiHidden="1" w:unhideWhenUsed="1"/>
@@ -8309,9 +8211,7 @@
     <w:lsdException w:name="Table Subtle 2" w:semiHidden="1" w:unhideWhenUsed="1"/>
     <w:lsdException w:name="Table Web 1" w:semiHidden="1" w:unhideWhenUsed="1"/>
     <w:lsdException w:name="Table Web 2" w:semiHidden="1" w:unhideWhenUsed="1"/>
-    <w:lsdException w:name="Table Web 3" w:semiHidden="1" w:unhideWhenUsed="1"/>
     <w:lsdException w:name="Balloon Text" w:semiHidden="1" w:unhideWhenUsed="1"/>
-    <w:lsdException w:name="Table Theme" w:semiHidden="1" w:unhideWhenUsed="1"/>
     <w:lsdException w:name="Placeholder Text" w:semiHidden="1" w:uiPriority="99"/>
     <w:lsdException w:name="No Spacing" w:uiPriority="1" w:qFormat="1"/>
     <w:lsdException w:name="Light Shading" w:uiPriority="60"/>
@@ -8527,6 +8427,7 @@
     <w:lsdException w:name="List Table 5 Dark Accent 6" w:uiPriority="50"/>
     <w:lsdException w:name="List Table 6 Colorful Accent 6" w:uiPriority="51"/>
     <w:lsdException w:name="List Table 7 Colorful Accent 6" w:uiPriority="52"/>
+    <w:lsdException w:name="Mention" w:semiHidden="1" w:uiPriority="99" w:unhideWhenUsed="1"/>
   </w:latentStyles>
   <w:style w:type="paragraph" w:default="1" w:styleId="Normal">
     <w:name w:val="Normal"/>

</xml_diff>

<commit_message>
One mega use case for managing entries
</commit_message>
<xml_diff>
--- a/Documentation/Use Cases/UC6.7.1 - Edit Past Entries, Abstract Calendar - Req 6.7.1.docx
+++ b/Documentation/Use Cases/UC6.7.1 - Edit Past Entries, Abstract Calendar - Req 6.7.1.docx
@@ -83,7 +83,23 @@
                 <w:rFonts w:ascii="Tahoma" w:hAnsi="Tahoma"/>
                 <w:sz w:val="16"/>
               </w:rPr>
-              <w:t>se Case ID Number :        UC6</w:t>
+              <w:t xml:space="preserve">se Case ID </w:t>
+            </w:r>
+            <w:proofErr w:type="gramStart"/>
+            <w:r>
+              <w:rPr>
+                <w:rFonts w:ascii="Tahoma" w:hAnsi="Tahoma"/>
+                <w:sz w:val="16"/>
+              </w:rPr>
+              <w:t>Number :</w:t>
+            </w:r>
+            <w:proofErr w:type="gramEnd"/>
+            <w:r>
+              <w:rPr>
+                <w:rFonts w:ascii="Tahoma" w:hAnsi="Tahoma"/>
+                <w:sz w:val="16"/>
+              </w:rPr>
+              <w:t xml:space="preserve">        UC6</w:t>
             </w:r>
             <w:r>
               <w:rPr>
@@ -99,37 +115,62 @@
               </w:rPr>
               <w:t>7</w:t>
             </w:r>
-            <w:r>
-              <w:rPr>
-                <w:rFonts w:ascii="Tahoma" w:hAnsi="Tahoma"/>
-                <w:sz w:val="16"/>
-              </w:rPr>
-              <w:t>.</w:t>
-            </w:r>
-            <w:r>
-              <w:rPr>
-                <w:rFonts w:ascii="Tahoma" w:hAnsi="Tahoma"/>
-                <w:sz w:val="16"/>
-              </w:rPr>
-              <w:t>1</w:t>
-            </w:r>
-          </w:p>
-          <w:p>
-            <w:r>
-              <w:rPr>
-                <w:rFonts w:ascii="Tahoma" w:hAnsi="Tahoma"/>
-                <w:sz w:val="16"/>
-              </w:rPr>
-              <w:t>Subject Area : Edit Past Module Entries</w:t>
-            </w:r>
-          </w:p>
-          <w:p>
-            <w:r>
-              <w:rPr>
-                <w:rFonts w:ascii="Tahoma" w:hAnsi="Tahoma"/>
-                <w:sz w:val="16"/>
-              </w:rPr>
-              <w:t>Description : Calendar shows list of editable entries corresponding to selected date</w:t>
+          </w:p>
+          <w:p>
+            <w:r>
+              <w:rPr>
+                <w:rFonts w:ascii="Tahoma" w:hAnsi="Tahoma"/>
+                <w:sz w:val="16"/>
+              </w:rPr>
+              <w:t xml:space="preserve">Subject </w:t>
+            </w:r>
+            <w:proofErr w:type="gramStart"/>
+            <w:r>
+              <w:rPr>
+                <w:rFonts w:ascii="Tahoma" w:hAnsi="Tahoma"/>
+                <w:sz w:val="16"/>
+              </w:rPr>
+              <w:t>Area :</w:t>
+            </w:r>
+            <w:proofErr w:type="gramEnd"/>
+            <w:r>
+              <w:rPr>
+                <w:rFonts w:ascii="Tahoma" w:hAnsi="Tahoma"/>
+                <w:sz w:val="16"/>
+              </w:rPr>
+              <w:t xml:space="preserve"> Edit Past </w:t>
+            </w:r>
+            <w:r>
+              <w:rPr>
+                <w:rFonts w:ascii="Tahoma" w:hAnsi="Tahoma"/>
+                <w:sz w:val="16"/>
+              </w:rPr>
+              <w:t>Entries + View Past Entries</w:t>
+            </w:r>
+          </w:p>
+          <w:p>
+            <w:proofErr w:type="gramStart"/>
+            <w:r>
+              <w:rPr>
+                <w:rFonts w:ascii="Tahoma" w:hAnsi="Tahoma"/>
+                <w:sz w:val="16"/>
+              </w:rPr>
+              <w:t>Description :</w:t>
+            </w:r>
+            <w:proofErr w:type="gramEnd"/>
+            <w:r>
+              <w:rPr>
+                <w:rFonts w:ascii="Tahoma" w:hAnsi="Tahoma"/>
+                <w:sz w:val="16"/>
+              </w:rPr>
+              <w:t xml:space="preserve"> </w:t>
+            </w:r>
+            <w:r>
+              <w:rPr>
+                <w:rFonts w:ascii="Tahoma" w:hAnsi="Tahoma"/>
+                <w:sz w:val="16"/>
+              </w:rPr>
+              <w:t>Activity that allows viewing and editing entries sorted by module &amp; date</w:t>
             </w:r>
           </w:p>
           <w:p>
@@ -341,6 +382,29 @@
               </w:rPr>
               <w:t xml:space="preserve"> Edit Past Entries – Abstract Calendar View</w:t>
             </w:r>
+            <w:r>
+              <w:rPr>
+                <w:rFonts w:ascii="Tahoma" w:hAnsi="Tahoma"/>
+                <w:sz w:val="16"/>
+              </w:rPr>
+              <w:t xml:space="preserve"> (w/ </w:t>
+            </w:r>
+            <w:proofErr w:type="spellStart"/>
+            <w:r>
+              <w:rPr>
+                <w:rFonts w:ascii="Tahoma" w:hAnsi="Tahoma"/>
+                <w:sz w:val="16"/>
+              </w:rPr>
+              <w:t>RecycleView</w:t>
+            </w:r>
+            <w:proofErr w:type="spellEnd"/>
+            <w:r>
+              <w:rPr>
+                <w:rFonts w:ascii="Tahoma" w:hAnsi="Tahoma"/>
+                <w:sz w:val="16"/>
+              </w:rPr>
+              <w:t>)</w:t>
+            </w:r>
           </w:p>
         </w:tc>
       </w:tr>
@@ -369,6 +433,13 @@
                 <w:sz w:val="16"/>
               </w:rPr>
             </w:pPr>
+            <w:r>
+              <w:rPr>
+                <w:rFonts w:ascii="Tahoma" w:hAnsi="Tahoma"/>
+                <w:sz w:val="16"/>
+              </w:rPr>
+              <w:t>6.6</w:t>
+            </w:r>
           </w:p>
         </w:tc>
         <w:tc>
@@ -392,6 +463,13 @@
                 <w:sz w:val="16"/>
               </w:rPr>
             </w:pPr>
+            <w:r>
+              <w:rPr>
+                <w:rFonts w:ascii="Tahoma" w:hAnsi="Tahoma"/>
+                <w:sz w:val="16"/>
+              </w:rPr>
+              <w:t>View Past Entries (All Modules)</w:t>
+            </w:r>
           </w:p>
         </w:tc>
       </w:tr>
@@ -420,6 +498,13 @@
                 <w:sz w:val="16"/>
               </w:rPr>
             </w:pPr>
+            <w:r>
+              <w:rPr>
+                <w:rFonts w:ascii="Tahoma" w:hAnsi="Tahoma"/>
+                <w:sz w:val="16"/>
+              </w:rPr>
+              <w:t>6.7.2</w:t>
+            </w:r>
           </w:p>
         </w:tc>
         <w:tc>
@@ -443,6 +528,13 @@
                 <w:sz w:val="16"/>
               </w:rPr>
             </w:pPr>
+            <w:r>
+              <w:rPr>
+                <w:rFonts w:ascii="Tahoma" w:hAnsi="Tahoma"/>
+                <w:sz w:val="16"/>
+              </w:rPr>
+              <w:t>Mood Module Edit</w:t>
+            </w:r>
           </w:p>
         </w:tc>
       </w:tr>
@@ -471,6 +563,13 @@
                 <w:sz w:val="16"/>
               </w:rPr>
             </w:pPr>
+            <w:r>
+              <w:rPr>
+                <w:rFonts w:ascii="Tahoma" w:hAnsi="Tahoma"/>
+                <w:sz w:val="16"/>
+              </w:rPr>
+              <w:t>6.7.3</w:t>
+            </w:r>
           </w:p>
         </w:tc>
         <w:tc>
@@ -494,6 +593,208 @@
                 <w:sz w:val="16"/>
               </w:rPr>
             </w:pPr>
+            <w:r>
+              <w:rPr>
+                <w:rFonts w:ascii="Tahoma" w:hAnsi="Tahoma"/>
+                <w:sz w:val="16"/>
+              </w:rPr>
+              <w:t>Diet Module Edit</w:t>
+            </w:r>
+          </w:p>
+        </w:tc>
+      </w:tr>
+      <w:tr>
+        <w:trPr>
+          <w:trHeight w:val="260"/>
+        </w:trPr>
+        <w:tc>
+          <w:tcPr>
+            <w:tcW w:w="1006" w:type="dxa"/>
+            <w:tcBorders>
+              <w:top w:val="single" w:sz="4" w:space="0" w:color="00000A"/>
+              <w:left w:val="single" w:sz="4" w:space="0" w:color="00000A"/>
+              <w:bottom w:val="single" w:sz="4" w:space="0" w:color="00000A"/>
+              <w:right w:val="single" w:sz="4" w:space="0" w:color="00000A"/>
+            </w:tcBorders>
+            <w:shd w:val="clear" w:color="auto" w:fill="auto"/>
+            <w:tcMar>
+              <w:left w:w="103" w:type="dxa"/>
+            </w:tcMar>
+          </w:tcPr>
+          <w:p>
+            <w:pPr>
+              <w:rPr>
+                <w:rFonts w:ascii="Tahoma" w:hAnsi="Tahoma"/>
+                <w:sz w:val="16"/>
+              </w:rPr>
+            </w:pPr>
+            <w:r>
+              <w:rPr>
+                <w:rFonts w:ascii="Tahoma" w:hAnsi="Tahoma"/>
+                <w:sz w:val="16"/>
+              </w:rPr>
+              <w:t>6.7.4</w:t>
+            </w:r>
+          </w:p>
+        </w:tc>
+        <w:tc>
+          <w:tcPr>
+            <w:tcW w:w="7741" w:type="dxa"/>
+            <w:tcBorders>
+              <w:top w:val="single" w:sz="4" w:space="0" w:color="00000A"/>
+              <w:left w:val="single" w:sz="4" w:space="0" w:color="00000A"/>
+              <w:bottom w:val="single" w:sz="4" w:space="0" w:color="00000A"/>
+              <w:right w:val="single" w:sz="4" w:space="0" w:color="00000A"/>
+            </w:tcBorders>
+            <w:shd w:val="clear" w:color="auto" w:fill="auto"/>
+            <w:tcMar>
+              <w:left w:w="103" w:type="dxa"/>
+            </w:tcMar>
+          </w:tcPr>
+          <w:p>
+            <w:pPr>
+              <w:rPr>
+                <w:rFonts w:ascii="Tahoma" w:hAnsi="Tahoma"/>
+                <w:sz w:val="16"/>
+              </w:rPr>
+            </w:pPr>
+            <w:r>
+              <w:rPr>
+                <w:rFonts w:ascii="Tahoma" w:hAnsi="Tahoma"/>
+                <w:sz w:val="16"/>
+              </w:rPr>
+              <w:t>Exercise Module Edit</w:t>
+            </w:r>
+          </w:p>
+        </w:tc>
+      </w:tr>
+      <w:tr>
+        <w:trPr>
+          <w:trHeight w:val="260"/>
+        </w:trPr>
+        <w:tc>
+          <w:tcPr>
+            <w:tcW w:w="1006" w:type="dxa"/>
+            <w:tcBorders>
+              <w:top w:val="single" w:sz="4" w:space="0" w:color="00000A"/>
+              <w:left w:val="single" w:sz="4" w:space="0" w:color="00000A"/>
+              <w:bottom w:val="single" w:sz="4" w:space="0" w:color="00000A"/>
+              <w:right w:val="single" w:sz="4" w:space="0" w:color="00000A"/>
+            </w:tcBorders>
+            <w:shd w:val="clear" w:color="auto" w:fill="auto"/>
+            <w:tcMar>
+              <w:left w:w="103" w:type="dxa"/>
+            </w:tcMar>
+          </w:tcPr>
+          <w:p>
+            <w:pPr>
+              <w:rPr>
+                <w:rFonts w:ascii="Tahoma" w:hAnsi="Tahoma"/>
+                <w:sz w:val="16"/>
+              </w:rPr>
+            </w:pPr>
+            <w:r>
+              <w:rPr>
+                <w:rFonts w:ascii="Tahoma" w:hAnsi="Tahoma"/>
+                <w:sz w:val="16"/>
+              </w:rPr>
+              <w:t>6.7.5</w:t>
+            </w:r>
+          </w:p>
+        </w:tc>
+        <w:tc>
+          <w:tcPr>
+            <w:tcW w:w="7741" w:type="dxa"/>
+            <w:tcBorders>
+              <w:top w:val="single" w:sz="4" w:space="0" w:color="00000A"/>
+              <w:left w:val="single" w:sz="4" w:space="0" w:color="00000A"/>
+              <w:bottom w:val="single" w:sz="4" w:space="0" w:color="00000A"/>
+              <w:right w:val="single" w:sz="4" w:space="0" w:color="00000A"/>
+            </w:tcBorders>
+            <w:shd w:val="clear" w:color="auto" w:fill="auto"/>
+            <w:tcMar>
+              <w:left w:w="103" w:type="dxa"/>
+            </w:tcMar>
+          </w:tcPr>
+          <w:p>
+            <w:pPr>
+              <w:rPr>
+                <w:rFonts w:ascii="Tahoma" w:hAnsi="Tahoma"/>
+                <w:sz w:val="16"/>
+              </w:rPr>
+            </w:pPr>
+            <w:r>
+              <w:rPr>
+                <w:rFonts w:ascii="Tahoma" w:hAnsi="Tahoma"/>
+                <w:sz w:val="16"/>
+              </w:rPr>
+              <w:t>Sleep Module Edit</w:t>
+            </w:r>
+          </w:p>
+        </w:tc>
+      </w:tr>
+      <w:tr>
+        <w:trPr>
+          <w:trHeight w:val="260"/>
+        </w:trPr>
+        <w:tc>
+          <w:tcPr>
+            <w:tcW w:w="1006" w:type="dxa"/>
+            <w:tcBorders>
+              <w:top w:val="single" w:sz="4" w:space="0" w:color="00000A"/>
+              <w:left w:val="single" w:sz="4" w:space="0" w:color="00000A"/>
+              <w:bottom w:val="single" w:sz="4" w:space="0" w:color="00000A"/>
+              <w:right w:val="single" w:sz="4" w:space="0" w:color="00000A"/>
+            </w:tcBorders>
+            <w:shd w:val="clear" w:color="auto" w:fill="auto"/>
+            <w:tcMar>
+              <w:left w:w="103" w:type="dxa"/>
+            </w:tcMar>
+          </w:tcPr>
+          <w:p>
+            <w:pPr>
+              <w:rPr>
+                <w:rFonts w:ascii="Tahoma" w:hAnsi="Tahoma"/>
+                <w:sz w:val="16"/>
+              </w:rPr>
+            </w:pPr>
+            <w:r>
+              <w:rPr>
+                <w:rFonts w:ascii="Tahoma" w:hAnsi="Tahoma"/>
+                <w:sz w:val="16"/>
+              </w:rPr>
+              <w:t>6.7.6</w:t>
+            </w:r>
+          </w:p>
+        </w:tc>
+        <w:tc>
+          <w:tcPr>
+            <w:tcW w:w="7741" w:type="dxa"/>
+            <w:tcBorders>
+              <w:top w:val="single" w:sz="4" w:space="0" w:color="00000A"/>
+              <w:left w:val="single" w:sz="4" w:space="0" w:color="00000A"/>
+              <w:bottom w:val="single" w:sz="4" w:space="0" w:color="00000A"/>
+              <w:right w:val="single" w:sz="4" w:space="0" w:color="00000A"/>
+            </w:tcBorders>
+            <w:shd w:val="clear" w:color="auto" w:fill="auto"/>
+            <w:tcMar>
+              <w:left w:w="103" w:type="dxa"/>
+            </w:tcMar>
+          </w:tcPr>
+          <w:p>
+            <w:pPr>
+              <w:rPr>
+                <w:rFonts w:ascii="Tahoma" w:hAnsi="Tahoma"/>
+                <w:sz w:val="16"/>
+              </w:rPr>
+            </w:pPr>
+            <w:r>
+              <w:rPr>
+                <w:rFonts w:ascii="Tahoma" w:hAnsi="Tahoma"/>
+                <w:sz w:val="16"/>
+              </w:rPr>
+              <w:t>Medication Module Edit</w:t>
+            </w:r>
           </w:p>
         </w:tc>
       </w:tr>
@@ -964,6 +1265,13 @@
                 <w:sz w:val="16"/>
               </w:rPr>
             </w:pPr>
+            <w:r>
+              <w:rPr>
+                <w:rFonts w:ascii="Tahoma" w:hAnsi="Tahoma"/>
+                <w:sz w:val="16"/>
+              </w:rPr>
+              <w:t>JP Fallon</w:t>
+            </w:r>
           </w:p>
         </w:tc>
         <w:tc>
@@ -987,6 +1295,13 @@
                 <w:sz w:val="16"/>
               </w:rPr>
             </w:pPr>
+            <w:r>
+              <w:rPr>
+                <w:rFonts w:ascii="Tahoma" w:hAnsi="Tahoma"/>
+                <w:sz w:val="16"/>
+              </w:rPr>
+              <w:t>3/13/16</w:t>
+            </w:r>
           </w:p>
         </w:tc>
         <w:tc>
@@ -1010,6 +1325,20 @@
                 <w:sz w:val="16"/>
               </w:rPr>
             </w:pPr>
+            <w:r>
+              <w:rPr>
+                <w:rFonts w:ascii="Tahoma" w:hAnsi="Tahoma"/>
+                <w:sz w:val="16"/>
+              </w:rPr>
+              <w:t>Making this about “managing Entries”</w:t>
+            </w:r>
+            <w:r>
+              <w:rPr>
+                <w:rFonts w:ascii="Tahoma" w:hAnsi="Tahoma"/>
+                <w:sz w:val="16"/>
+              </w:rPr>
+              <w:t xml:space="preserve"> undoing last update</w:t>
+            </w:r>
           </w:p>
         </w:tc>
       </w:tr>
@@ -1205,7 +1534,7 @@
                 <w:sz w:val="16"/>
                 <w:u w:val="none"/>
               </w:rPr>
-              <w:t>(R.V.)</w:t>
+              <w:t>N/A</w:t>
             </w:r>
           </w:p>
         </w:tc>
@@ -1896,7 +2225,7 @@
                 <w:rFonts w:ascii="Tahoma" w:hAnsi="Tahoma"/>
                 <w:sz w:val="16"/>
               </w:rPr>
-              <w:t>Date actually has entries</w:t>
+              <w:t>Need entries in local database</w:t>
             </w:r>
           </w:p>
         </w:tc>
@@ -1976,31 +2305,23 @@
           <w:p>
             <w:pPr>
               <w:rPr>
-                <w:sz w:val="16"/>
-              </w:rPr>
-            </w:pPr>
-            <w:r>
-              <w:rPr>
-                <w:rFonts w:ascii="Tahoma" w:hAnsi="Tahoma"/>
-                <w:sz w:val="16"/>
-              </w:rPr>
-              <w:t xml:space="preserve">Edit Past Entries in </w:t>
-            </w:r>
-            <w:proofErr w:type="spellStart"/>
-            <w:r>
-              <w:rPr>
-                <w:rFonts w:ascii="Tahoma" w:hAnsi="Tahoma"/>
-                <w:sz w:val="16"/>
-              </w:rPr>
-              <w:t>Nav</w:t>
-            </w:r>
-            <w:proofErr w:type="spellEnd"/>
-            <w:r>
-              <w:rPr>
-                <w:rFonts w:ascii="Tahoma" w:hAnsi="Tahoma"/>
-                <w:sz w:val="16"/>
-              </w:rPr>
-              <w:t xml:space="preserve"> Drawer is tapped</w:t>
+                <w:rFonts w:ascii="Tahoma" w:hAnsi="Tahoma"/>
+                <w:sz w:val="16"/>
+              </w:rPr>
+            </w:pPr>
+            <w:r>
+              <w:rPr>
+                <w:rFonts w:ascii="Tahoma" w:hAnsi="Tahoma"/>
+                <w:sz w:val="16"/>
+              </w:rPr>
+              <w:t>Manage</w:t>
+            </w:r>
+            <w:r>
+              <w:rPr>
+                <w:rFonts w:ascii="Tahoma" w:hAnsi="Tahoma"/>
+                <w:sz w:val="16"/>
+              </w:rPr>
+              <w:t xml:space="preserve"> Entries is accessed through home page</w:t>
             </w:r>
           </w:p>
         </w:tc>
@@ -2033,7 +2354,7 @@
       <w:tr>
         <w:tc>
           <w:tcPr>
-            <w:tcW w:w="8747" w:type="dxa"/>
+            <w:tcW w:w="8748" w:type="dxa"/>
             <w:gridSpan w:val="4"/>
             <w:tcBorders>
               <w:top w:val="single" w:sz="4" w:space="0" w:color="00000A"/>
@@ -2069,7 +2390,7 @@
       <w:tr>
         <w:tc>
           <w:tcPr>
-            <w:tcW w:w="1097" w:type="dxa"/>
+            <w:tcW w:w="1098" w:type="dxa"/>
             <w:tcBorders>
               <w:top w:val="single" w:sz="4" w:space="0" w:color="00000A"/>
               <w:left w:val="single" w:sz="4" w:space="0" w:color="00000A"/>
@@ -2211,7 +2532,7 @@
       <w:tr>
         <w:tc>
           <w:tcPr>
-            <w:tcW w:w="1097" w:type="dxa"/>
+            <w:tcW w:w="1098" w:type="dxa"/>
             <w:tcBorders>
               <w:top w:val="single" w:sz="4" w:space="0" w:color="00000A"/>
               <w:left w:val="single" w:sz="4" w:space="0" w:color="00000A"/>
@@ -2259,7 +2580,7 @@
                 <w:rFonts w:ascii="Tahoma" w:hAnsi="Tahoma"/>
                 <w:sz w:val="16"/>
               </w:rPr>
-              <w:t>Edit entry Parent fragment accessed by N Drawer</w:t>
+              <w:t>Manage Entries Parent Activity accessed</w:t>
             </w:r>
           </w:p>
         </w:tc>
@@ -2313,7 +2634,7 @@
       <w:tr>
         <w:tc>
           <w:tcPr>
-            <w:tcW w:w="1097" w:type="dxa"/>
+            <w:tcW w:w="1098" w:type="dxa"/>
             <w:tcBorders>
               <w:top w:val="single" w:sz="4" w:space="0" w:color="00000A"/>
               <w:left w:val="single" w:sz="4" w:space="0" w:color="00000A"/>
@@ -2356,13 +2677,35 @@
             </w:tcMar>
           </w:tcPr>
           <w:p>
-            <w:r>
-              <w:rPr>
-                <w:rFonts w:ascii="Tahoma" w:hAnsi="Tahoma"/>
-                <w:sz w:val="16"/>
-              </w:rPr>
-              <w:t>User touches a day inside a calendar</w:t>
-            </w:r>
+            <w:pPr>
+              <w:rPr>
+                <w:rFonts w:ascii="Tahoma" w:hAnsi="Tahoma"/>
+                <w:sz w:val="16"/>
+              </w:rPr>
+            </w:pPr>
+            <w:r>
+              <w:rPr>
+                <w:rFonts w:ascii="Tahoma" w:hAnsi="Tahoma"/>
+                <w:sz w:val="16"/>
+              </w:rPr>
+              <w:t>User selects a date format</w:t>
+            </w:r>
+            <w:r>
+              <w:rPr>
+                <w:rFonts w:ascii="Tahoma" w:hAnsi="Tahoma"/>
+                <w:sz w:val="16"/>
+              </w:rPr>
+              <w:t xml:space="preserve"> on the </w:t>
+            </w:r>
+            <w:proofErr w:type="spellStart"/>
+            <w:r>
+              <w:rPr>
+                <w:rFonts w:ascii="Tahoma" w:hAnsi="Tahoma"/>
+                <w:sz w:val="16"/>
+              </w:rPr>
+              <w:t>calenderView</w:t>
+            </w:r>
+            <w:proofErr w:type="spellEnd"/>
           </w:p>
         </w:tc>
         <w:tc>
@@ -2415,7 +2758,7 @@
       <w:tr>
         <w:tc>
           <w:tcPr>
-            <w:tcW w:w="1097" w:type="dxa"/>
+            <w:tcW w:w="1098" w:type="dxa"/>
             <w:tcBorders>
               <w:top w:val="single" w:sz="4" w:space="0" w:color="00000A"/>
               <w:left w:val="single" w:sz="4" w:space="0" w:color="00000A"/>
@@ -2458,8 +2801,527 @@
             </w:tcMar>
           </w:tcPr>
           <w:p>
+            <w:pPr>
+              <w:rPr>
+                <w:rFonts w:ascii="Tahoma" w:hAnsi="Tahoma"/>
+                <w:sz w:val="16"/>
+              </w:rPr>
+            </w:pPr>
+            <w:r>
+              <w:rPr>
+                <w:rFonts w:ascii="Tahoma" w:hAnsi="Tahoma"/>
+                <w:sz w:val="16"/>
+              </w:rPr>
+              <w:t>User selects a module filter</w:t>
+            </w:r>
+          </w:p>
+        </w:tc>
+        <w:tc>
+          <w:tcPr>
+            <w:tcW w:w="1981" w:type="dxa"/>
+            <w:tcBorders>
+              <w:top w:val="single" w:sz="4" w:space="0" w:color="00000A"/>
+              <w:left w:val="single" w:sz="4" w:space="0" w:color="00000A"/>
+              <w:bottom w:val="single" w:sz="4" w:space="0" w:color="00000A"/>
+              <w:right w:val="single" w:sz="4" w:space="0" w:color="00000A"/>
+            </w:tcBorders>
+            <w:shd w:val="clear" w:color="auto" w:fill="auto"/>
+            <w:tcMar>
+              <w:left w:w="103" w:type="dxa"/>
+            </w:tcMar>
+          </w:tcPr>
+          <w:p>
+            <w:pPr>
+              <w:rPr>
+                <w:rFonts w:ascii="Tahoma" w:hAnsi="Tahoma"/>
+                <w:sz w:val="16"/>
+              </w:rPr>
+            </w:pPr>
+          </w:p>
+        </w:tc>
+        <w:tc>
+          <w:tcPr>
+            <w:tcW w:w="1799" w:type="dxa"/>
+            <w:tcBorders>
+              <w:top w:val="single" w:sz="4" w:space="0" w:color="00000A"/>
+              <w:left w:val="single" w:sz="4" w:space="0" w:color="00000A"/>
+              <w:bottom w:val="single" w:sz="4" w:space="0" w:color="00000A"/>
+              <w:right w:val="single" w:sz="4" w:space="0" w:color="00000A"/>
+            </w:tcBorders>
+            <w:shd w:val="clear" w:color="auto" w:fill="auto"/>
+            <w:tcMar>
+              <w:left w:w="103" w:type="dxa"/>
+            </w:tcMar>
+          </w:tcPr>
+          <w:p>
+            <w:pPr>
+              <w:rPr>
+                <w:rFonts w:ascii="Tahoma" w:hAnsi="Tahoma"/>
+                <w:sz w:val="16"/>
+              </w:rPr>
+            </w:pPr>
+          </w:p>
+        </w:tc>
+      </w:tr>
+      <w:tr>
+        <w:tc>
+          <w:tcPr>
+            <w:tcW w:w="1098" w:type="dxa"/>
+            <w:tcBorders>
+              <w:top w:val="single" w:sz="4" w:space="0" w:color="00000A"/>
+              <w:left w:val="single" w:sz="4" w:space="0" w:color="00000A"/>
+              <w:bottom w:val="single" w:sz="4" w:space="0" w:color="00000A"/>
+              <w:right w:val="single" w:sz="4" w:space="0" w:color="00000A"/>
+            </w:tcBorders>
+            <w:shd w:val="clear" w:color="auto" w:fill="auto"/>
+            <w:tcMar>
+              <w:left w:w="103" w:type="dxa"/>
+            </w:tcMar>
+          </w:tcPr>
+          <w:p>
+            <w:pPr>
+              <w:rPr>
+                <w:rFonts w:ascii="Tahoma" w:hAnsi="Tahoma"/>
+                <w:sz w:val="16"/>
+              </w:rPr>
+            </w:pPr>
+            <w:r>
+              <w:rPr>
+                <w:rFonts w:ascii="Tahoma" w:hAnsi="Tahoma"/>
+                <w:sz w:val="16"/>
+              </w:rPr>
+              <w:t>04</w:t>
+            </w:r>
+          </w:p>
+        </w:tc>
+        <w:tc>
+          <w:tcPr>
+            <w:tcW w:w="3870" w:type="dxa"/>
+            <w:tcBorders>
+              <w:top w:val="single" w:sz="4" w:space="0" w:color="00000A"/>
+              <w:left w:val="single" w:sz="4" w:space="0" w:color="00000A"/>
+              <w:bottom w:val="single" w:sz="4" w:space="0" w:color="00000A"/>
+              <w:right w:val="single" w:sz="4" w:space="0" w:color="00000A"/>
+            </w:tcBorders>
+            <w:shd w:val="clear" w:color="auto" w:fill="auto"/>
+            <w:tcMar>
+              <w:left w:w="103" w:type="dxa"/>
+            </w:tcMar>
+          </w:tcPr>
+          <w:p>
+            <w:pPr>
+              <w:rPr>
+                <w:rFonts w:ascii="Tahoma" w:hAnsi="Tahoma"/>
+                <w:sz w:val="16"/>
+              </w:rPr>
+            </w:pPr>
+            <w:r>
+              <w:rPr>
+                <w:rFonts w:ascii="Tahoma" w:hAnsi="Tahoma"/>
+                <w:sz w:val="16"/>
+              </w:rPr>
+              <w:t>User clicks a date range</w:t>
+            </w:r>
+          </w:p>
+        </w:tc>
+        <w:tc>
+          <w:tcPr>
+            <w:tcW w:w="1981" w:type="dxa"/>
+            <w:tcBorders>
+              <w:top w:val="single" w:sz="4" w:space="0" w:color="00000A"/>
+              <w:left w:val="single" w:sz="4" w:space="0" w:color="00000A"/>
+              <w:bottom w:val="single" w:sz="4" w:space="0" w:color="00000A"/>
+              <w:right w:val="single" w:sz="4" w:space="0" w:color="00000A"/>
+            </w:tcBorders>
+            <w:shd w:val="clear" w:color="auto" w:fill="auto"/>
+            <w:tcMar>
+              <w:left w:w="103" w:type="dxa"/>
+            </w:tcMar>
+          </w:tcPr>
+          <w:p>
+            <w:pPr>
+              <w:rPr>
+                <w:rFonts w:ascii="Tahoma" w:hAnsi="Tahoma"/>
+                <w:sz w:val="16"/>
+              </w:rPr>
+            </w:pPr>
+          </w:p>
+        </w:tc>
+        <w:tc>
+          <w:tcPr>
+            <w:tcW w:w="1799" w:type="dxa"/>
+            <w:tcBorders>
+              <w:top w:val="single" w:sz="4" w:space="0" w:color="00000A"/>
+              <w:left w:val="single" w:sz="4" w:space="0" w:color="00000A"/>
+              <w:bottom w:val="single" w:sz="4" w:space="0" w:color="00000A"/>
+              <w:right w:val="single" w:sz="4" w:space="0" w:color="00000A"/>
+            </w:tcBorders>
+            <w:shd w:val="clear" w:color="auto" w:fill="auto"/>
+            <w:tcMar>
+              <w:left w:w="103" w:type="dxa"/>
+            </w:tcMar>
+          </w:tcPr>
+          <w:p>
+            <w:pPr>
+              <w:rPr>
+                <w:rFonts w:ascii="Tahoma" w:hAnsi="Tahoma"/>
+                <w:sz w:val="16"/>
+              </w:rPr>
+            </w:pPr>
+          </w:p>
+        </w:tc>
+      </w:tr>
+      <w:tr>
+        <w:tc>
+          <w:tcPr>
+            <w:tcW w:w="1098" w:type="dxa"/>
+            <w:tcBorders>
+              <w:top w:val="single" w:sz="4" w:space="0" w:color="00000A"/>
+              <w:left w:val="single" w:sz="4" w:space="0" w:color="00000A"/>
+              <w:bottom w:val="single" w:sz="4" w:space="0" w:color="00000A"/>
+              <w:right w:val="single" w:sz="4" w:space="0" w:color="00000A"/>
+            </w:tcBorders>
+            <w:shd w:val="clear" w:color="auto" w:fill="auto"/>
+            <w:tcMar>
+              <w:left w:w="103" w:type="dxa"/>
+            </w:tcMar>
+          </w:tcPr>
+          <w:p>
+            <w:pPr>
+              <w:rPr>
+                <w:rFonts w:ascii="Tahoma" w:hAnsi="Tahoma"/>
+                <w:sz w:val="16"/>
+              </w:rPr>
+            </w:pPr>
+            <w:r>
+              <w:rPr>
+                <w:rFonts w:ascii="Tahoma" w:hAnsi="Tahoma"/>
+                <w:sz w:val="16"/>
+              </w:rPr>
+              <w:t>05</w:t>
+            </w:r>
+          </w:p>
+        </w:tc>
+        <w:tc>
+          <w:tcPr>
+            <w:tcW w:w="3870" w:type="dxa"/>
+            <w:tcBorders>
+              <w:top w:val="single" w:sz="4" w:space="0" w:color="00000A"/>
+              <w:left w:val="single" w:sz="4" w:space="0" w:color="00000A"/>
+              <w:bottom w:val="single" w:sz="4" w:space="0" w:color="00000A"/>
+              <w:right w:val="single" w:sz="4" w:space="0" w:color="00000A"/>
+            </w:tcBorders>
+            <w:shd w:val="clear" w:color="auto" w:fill="auto"/>
+            <w:tcMar>
+              <w:left w:w="103" w:type="dxa"/>
+            </w:tcMar>
+          </w:tcPr>
+          <w:p>
             <w:r>
               <w:t>Cursor(s) from database are gathered</w:t>
+            </w:r>
+          </w:p>
+        </w:tc>
+        <w:tc>
+          <w:tcPr>
+            <w:tcW w:w="1981" w:type="dxa"/>
+            <w:tcBorders>
+              <w:top w:val="single" w:sz="4" w:space="0" w:color="00000A"/>
+              <w:left w:val="single" w:sz="4" w:space="0" w:color="00000A"/>
+              <w:bottom w:val="single" w:sz="4" w:space="0" w:color="00000A"/>
+              <w:right w:val="single" w:sz="4" w:space="0" w:color="00000A"/>
+            </w:tcBorders>
+            <w:shd w:val="clear" w:color="auto" w:fill="auto"/>
+            <w:tcMar>
+              <w:left w:w="103" w:type="dxa"/>
+            </w:tcMar>
+          </w:tcPr>
+          <w:p>
+            <w:pPr>
+              <w:rPr>
+                <w:rFonts w:ascii="Tahoma" w:hAnsi="Tahoma"/>
+                <w:sz w:val="16"/>
+              </w:rPr>
+            </w:pPr>
+          </w:p>
+        </w:tc>
+        <w:tc>
+          <w:tcPr>
+            <w:tcW w:w="1799" w:type="dxa"/>
+            <w:tcBorders>
+              <w:top w:val="single" w:sz="4" w:space="0" w:color="00000A"/>
+              <w:left w:val="single" w:sz="4" w:space="0" w:color="00000A"/>
+              <w:bottom w:val="single" w:sz="4" w:space="0" w:color="00000A"/>
+              <w:right w:val="single" w:sz="4" w:space="0" w:color="00000A"/>
+            </w:tcBorders>
+            <w:shd w:val="clear" w:color="auto" w:fill="auto"/>
+            <w:tcMar>
+              <w:left w:w="103" w:type="dxa"/>
+            </w:tcMar>
+          </w:tcPr>
+          <w:p>
+            <w:pPr>
+              <w:rPr>
+                <w:rFonts w:ascii="Tahoma" w:hAnsi="Tahoma"/>
+                <w:sz w:val="16"/>
+              </w:rPr>
+            </w:pPr>
+          </w:p>
+        </w:tc>
+      </w:tr>
+      <w:tr>
+        <w:tc>
+          <w:tcPr>
+            <w:tcW w:w="1098" w:type="dxa"/>
+            <w:tcBorders>
+              <w:top w:val="single" w:sz="4" w:space="0" w:color="00000A"/>
+              <w:left w:val="single" w:sz="4" w:space="0" w:color="00000A"/>
+              <w:bottom w:val="single" w:sz="4" w:space="0" w:color="00000A"/>
+              <w:right w:val="single" w:sz="4" w:space="0" w:color="00000A"/>
+            </w:tcBorders>
+            <w:shd w:val="clear" w:color="auto" w:fill="auto"/>
+            <w:tcMar>
+              <w:left w:w="103" w:type="dxa"/>
+            </w:tcMar>
+          </w:tcPr>
+          <w:p>
+            <w:pPr>
+              <w:rPr>
+                <w:rFonts w:ascii="Tahoma" w:hAnsi="Tahoma"/>
+                <w:sz w:val="16"/>
+              </w:rPr>
+            </w:pPr>
+            <w:r>
+              <w:rPr>
+                <w:rFonts w:ascii="Tahoma" w:hAnsi="Tahoma"/>
+                <w:sz w:val="16"/>
+              </w:rPr>
+              <w:t>06</w:t>
+            </w:r>
+          </w:p>
+        </w:tc>
+        <w:tc>
+          <w:tcPr>
+            <w:tcW w:w="3870" w:type="dxa"/>
+            <w:tcBorders>
+              <w:top w:val="single" w:sz="4" w:space="0" w:color="00000A"/>
+              <w:left w:val="single" w:sz="4" w:space="0" w:color="00000A"/>
+              <w:bottom w:val="single" w:sz="4" w:space="0" w:color="00000A"/>
+              <w:right w:val="single" w:sz="4" w:space="0" w:color="00000A"/>
+            </w:tcBorders>
+            <w:shd w:val="clear" w:color="auto" w:fill="auto"/>
+            <w:tcMar>
+              <w:left w:w="103" w:type="dxa"/>
+            </w:tcMar>
+          </w:tcPr>
+          <w:p>
+            <w:proofErr w:type="spellStart"/>
+            <w:r>
+              <w:t>RecycleView</w:t>
+            </w:r>
+            <w:proofErr w:type="spellEnd"/>
+            <w:r>
+              <w:t xml:space="preserve"> UI is updated</w:t>
+            </w:r>
+          </w:p>
+        </w:tc>
+        <w:tc>
+          <w:tcPr>
+            <w:tcW w:w="1981" w:type="dxa"/>
+            <w:tcBorders>
+              <w:top w:val="single" w:sz="4" w:space="0" w:color="00000A"/>
+              <w:left w:val="single" w:sz="4" w:space="0" w:color="00000A"/>
+              <w:bottom w:val="single" w:sz="4" w:space="0" w:color="00000A"/>
+              <w:right w:val="single" w:sz="4" w:space="0" w:color="00000A"/>
+            </w:tcBorders>
+            <w:shd w:val="clear" w:color="auto" w:fill="auto"/>
+            <w:tcMar>
+              <w:left w:w="103" w:type="dxa"/>
+            </w:tcMar>
+          </w:tcPr>
+          <w:p>
+            <w:pPr>
+              <w:rPr>
+                <w:rFonts w:ascii="Tahoma" w:hAnsi="Tahoma"/>
+                <w:sz w:val="16"/>
+              </w:rPr>
+            </w:pPr>
+          </w:p>
+        </w:tc>
+        <w:tc>
+          <w:tcPr>
+            <w:tcW w:w="1799" w:type="dxa"/>
+            <w:tcBorders>
+              <w:top w:val="single" w:sz="4" w:space="0" w:color="00000A"/>
+              <w:left w:val="single" w:sz="4" w:space="0" w:color="00000A"/>
+              <w:bottom w:val="single" w:sz="4" w:space="0" w:color="00000A"/>
+              <w:right w:val="single" w:sz="4" w:space="0" w:color="00000A"/>
+            </w:tcBorders>
+            <w:shd w:val="clear" w:color="auto" w:fill="auto"/>
+            <w:tcMar>
+              <w:left w:w="103" w:type="dxa"/>
+            </w:tcMar>
+          </w:tcPr>
+          <w:p>
+            <w:pPr>
+              <w:rPr>
+                <w:rFonts w:ascii="Tahoma" w:hAnsi="Tahoma"/>
+                <w:sz w:val="16"/>
+              </w:rPr>
+            </w:pPr>
+          </w:p>
+        </w:tc>
+      </w:tr>
+      <w:tr>
+        <w:tc>
+          <w:tcPr>
+            <w:tcW w:w="1098" w:type="dxa"/>
+            <w:tcBorders>
+              <w:top w:val="single" w:sz="4" w:space="0" w:color="00000A"/>
+              <w:left w:val="single" w:sz="4" w:space="0" w:color="00000A"/>
+              <w:bottom w:val="single" w:sz="4" w:space="0" w:color="00000A"/>
+              <w:right w:val="single" w:sz="4" w:space="0" w:color="00000A"/>
+            </w:tcBorders>
+            <w:shd w:val="clear" w:color="auto" w:fill="auto"/>
+            <w:tcMar>
+              <w:left w:w="103" w:type="dxa"/>
+            </w:tcMar>
+          </w:tcPr>
+          <w:p>
+            <w:pPr>
+              <w:rPr>
+                <w:rFonts w:ascii="Tahoma" w:hAnsi="Tahoma"/>
+                <w:sz w:val="16"/>
+              </w:rPr>
+            </w:pPr>
+            <w:r>
+              <w:rPr>
+                <w:rFonts w:ascii="Tahoma" w:hAnsi="Tahoma"/>
+                <w:sz w:val="16"/>
+              </w:rPr>
+              <w:t>07</w:t>
+            </w:r>
+          </w:p>
+        </w:tc>
+        <w:tc>
+          <w:tcPr>
+            <w:tcW w:w="3870" w:type="dxa"/>
+            <w:tcBorders>
+              <w:top w:val="single" w:sz="4" w:space="0" w:color="00000A"/>
+              <w:left w:val="single" w:sz="4" w:space="0" w:color="00000A"/>
+              <w:bottom w:val="single" w:sz="4" w:space="0" w:color="00000A"/>
+              <w:right w:val="single" w:sz="4" w:space="0" w:color="00000A"/>
+            </w:tcBorders>
+            <w:shd w:val="clear" w:color="auto" w:fill="auto"/>
+            <w:tcMar>
+              <w:left w:w="103" w:type="dxa"/>
+            </w:tcMar>
+          </w:tcPr>
+          <w:p>
+            <w:r>
+              <w:t>User Clicks ‘Entry’ UI</w:t>
+            </w:r>
+          </w:p>
+        </w:tc>
+        <w:tc>
+          <w:tcPr>
+            <w:tcW w:w="1981" w:type="dxa"/>
+            <w:tcBorders>
+              <w:top w:val="single" w:sz="4" w:space="0" w:color="00000A"/>
+              <w:left w:val="single" w:sz="4" w:space="0" w:color="00000A"/>
+              <w:bottom w:val="single" w:sz="4" w:space="0" w:color="00000A"/>
+              <w:right w:val="single" w:sz="4" w:space="0" w:color="00000A"/>
+            </w:tcBorders>
+            <w:shd w:val="clear" w:color="auto" w:fill="auto"/>
+            <w:tcMar>
+              <w:left w:w="103" w:type="dxa"/>
+            </w:tcMar>
+          </w:tcPr>
+          <w:p>
+            <w:pPr>
+              <w:rPr>
+                <w:rFonts w:ascii="Tahoma" w:hAnsi="Tahoma"/>
+                <w:sz w:val="16"/>
+              </w:rPr>
+            </w:pPr>
+          </w:p>
+        </w:tc>
+        <w:tc>
+          <w:tcPr>
+            <w:tcW w:w="1799" w:type="dxa"/>
+            <w:tcBorders>
+              <w:top w:val="single" w:sz="4" w:space="0" w:color="00000A"/>
+              <w:left w:val="single" w:sz="4" w:space="0" w:color="00000A"/>
+              <w:bottom w:val="single" w:sz="4" w:space="0" w:color="00000A"/>
+              <w:right w:val="single" w:sz="4" w:space="0" w:color="00000A"/>
+            </w:tcBorders>
+            <w:shd w:val="clear" w:color="auto" w:fill="auto"/>
+            <w:tcMar>
+              <w:left w:w="103" w:type="dxa"/>
+            </w:tcMar>
+          </w:tcPr>
+          <w:p>
+            <w:pPr>
+              <w:rPr>
+                <w:rFonts w:ascii="Tahoma" w:hAnsi="Tahoma"/>
+                <w:sz w:val="16"/>
+              </w:rPr>
+            </w:pPr>
+          </w:p>
+        </w:tc>
+      </w:tr>
+      <w:tr>
+        <w:tc>
+          <w:tcPr>
+            <w:tcW w:w="1098" w:type="dxa"/>
+            <w:tcBorders>
+              <w:top w:val="single" w:sz="4" w:space="0" w:color="00000A"/>
+              <w:left w:val="single" w:sz="4" w:space="0" w:color="00000A"/>
+              <w:bottom w:val="single" w:sz="4" w:space="0" w:color="00000A"/>
+              <w:right w:val="single" w:sz="4" w:space="0" w:color="00000A"/>
+            </w:tcBorders>
+            <w:shd w:val="clear" w:color="auto" w:fill="auto"/>
+            <w:tcMar>
+              <w:left w:w="103" w:type="dxa"/>
+            </w:tcMar>
+          </w:tcPr>
+          <w:p>
+            <w:pPr>
+              <w:rPr>
+                <w:rFonts w:ascii="Tahoma" w:hAnsi="Tahoma"/>
+                <w:sz w:val="16"/>
+              </w:rPr>
+            </w:pPr>
+            <w:r>
+              <w:rPr>
+                <w:rFonts w:ascii="Tahoma" w:hAnsi="Tahoma"/>
+                <w:sz w:val="16"/>
+              </w:rPr>
+              <w:lastRenderedPageBreak/>
+              <w:t>08</w:t>
+            </w:r>
+          </w:p>
+        </w:tc>
+        <w:tc>
+          <w:tcPr>
+            <w:tcW w:w="3870" w:type="dxa"/>
+            <w:tcBorders>
+              <w:top w:val="single" w:sz="4" w:space="0" w:color="00000A"/>
+              <w:left w:val="single" w:sz="4" w:space="0" w:color="00000A"/>
+              <w:bottom w:val="single" w:sz="4" w:space="0" w:color="00000A"/>
+              <w:right w:val="single" w:sz="4" w:space="0" w:color="00000A"/>
+            </w:tcBorders>
+            <w:shd w:val="clear" w:color="auto" w:fill="auto"/>
+            <w:tcMar>
+              <w:left w:w="103" w:type="dxa"/>
+            </w:tcMar>
+          </w:tcPr>
+          <w:p>
+            <w:r>
+              <w:t>R</w:t>
+            </w:r>
+            <w:r>
+              <w:t>eplace fragment(s) with Populated Edit Entry</w:t>
             </w:r>
             <w:bookmarkStart w:id="0" w:name="_GoBack"/>
             <w:bookmarkEnd w:id="0"/>
@@ -2486,6 +3348,13 @@
                 <w:sz w:val="16"/>
               </w:rPr>
             </w:pPr>
+            <w:r>
+              <w:rPr>
+                <w:rFonts w:ascii="Tahoma" w:hAnsi="Tahoma"/>
+                <w:sz w:val="16"/>
+              </w:rPr>
+              <w:t>4.1, 3.1, 2.1</w:t>
+            </w:r>
           </w:p>
         </w:tc>
         <w:tc>
@@ -2515,25 +3384,32 @@
       <w:tr>
         <w:tc>
           <w:tcPr>
-            <w:tcW w:w="1097" w:type="dxa"/>
-            <w:tcBorders>
-              <w:top w:val="single" w:sz="4" w:space="0" w:color="00000A"/>
-              <w:left w:val="single" w:sz="4" w:space="0" w:color="00000A"/>
-              <w:bottom w:val="single" w:sz="4" w:space="0" w:color="00000A"/>
-              <w:right w:val="single" w:sz="4" w:space="0" w:color="00000A"/>
-            </w:tcBorders>
-            <w:shd w:val="clear" w:color="auto" w:fill="auto"/>
-            <w:tcMar>
-              <w:left w:w="103" w:type="dxa"/>
-            </w:tcMar>
-          </w:tcPr>
-          <w:p>
-            <w:pPr>
-              <w:rPr>
-                <w:rFonts w:ascii="Tahoma" w:hAnsi="Tahoma"/>
-                <w:sz w:val="16"/>
-              </w:rPr>
-            </w:pPr>
+            <w:tcW w:w="1098" w:type="dxa"/>
+            <w:tcBorders>
+              <w:top w:val="single" w:sz="4" w:space="0" w:color="00000A"/>
+              <w:left w:val="single" w:sz="4" w:space="0" w:color="00000A"/>
+              <w:bottom w:val="single" w:sz="4" w:space="0" w:color="00000A"/>
+              <w:right w:val="single" w:sz="4" w:space="0" w:color="00000A"/>
+            </w:tcBorders>
+            <w:shd w:val="clear" w:color="auto" w:fill="auto"/>
+            <w:tcMar>
+              <w:left w:w="103" w:type="dxa"/>
+            </w:tcMar>
+          </w:tcPr>
+          <w:p>
+            <w:pPr>
+              <w:rPr>
+                <w:rFonts w:ascii="Tahoma" w:hAnsi="Tahoma"/>
+                <w:sz w:val="16"/>
+              </w:rPr>
+            </w:pPr>
+            <w:r>
+              <w:rPr>
+                <w:rFonts w:ascii="Tahoma" w:hAnsi="Tahoma"/>
+                <w:sz w:val="16"/>
+              </w:rPr>
+              <w:t>09</w:t>
+            </w:r>
           </w:p>
         </w:tc>
         <w:tc>
@@ -2550,7 +3426,11 @@
               <w:left w:w="103" w:type="dxa"/>
             </w:tcMar>
           </w:tcPr>
-          <w:p/>
+          <w:p>
+            <w:r>
+              <w:t>Resume entry management</w:t>
+            </w:r>
+          </w:p>
         </w:tc>
         <w:tc>
           <w:tcPr>
@@ -2602,25 +3482,22 @@
       <w:tr>
         <w:tc>
           <w:tcPr>
-            <w:tcW w:w="1097" w:type="dxa"/>
-            <w:tcBorders>
-              <w:top w:val="single" w:sz="4" w:space="0" w:color="00000A"/>
-              <w:left w:val="single" w:sz="4" w:space="0" w:color="00000A"/>
-              <w:bottom w:val="single" w:sz="4" w:space="0" w:color="00000A"/>
-              <w:right w:val="single" w:sz="4" w:space="0" w:color="00000A"/>
-            </w:tcBorders>
-            <w:shd w:val="clear" w:color="auto" w:fill="auto"/>
-            <w:tcMar>
-              <w:left w:w="103" w:type="dxa"/>
-            </w:tcMar>
-          </w:tcPr>
-          <w:p>
-            <w:pPr>
-              <w:rPr>
-                <w:rFonts w:ascii="Tahoma" w:hAnsi="Tahoma"/>
-                <w:sz w:val="16"/>
-              </w:rPr>
-            </w:pPr>
+            <w:tcW w:w="1098" w:type="dxa"/>
+            <w:tcBorders>
+              <w:top w:val="single" w:sz="4" w:space="0" w:color="00000A"/>
+              <w:left w:val="single" w:sz="4" w:space="0" w:color="00000A"/>
+              <w:bottom w:val="single" w:sz="4" w:space="0" w:color="00000A"/>
+              <w:right w:val="single" w:sz="4" w:space="0" w:color="00000A"/>
+            </w:tcBorders>
+            <w:shd w:val="clear" w:color="auto" w:fill="auto"/>
+            <w:tcMar>
+              <w:left w:w="103" w:type="dxa"/>
+            </w:tcMar>
+          </w:tcPr>
+          <w:p>
+            <w:r>
+              <w:t>10</w:t>
+            </w:r>
           </w:p>
         </w:tc>
         <w:tc>
@@ -2637,289 +3514,50 @@
               <w:left w:w="103" w:type="dxa"/>
             </w:tcMar>
           </w:tcPr>
+          <w:p>
+            <w:r>
+              <w:t>User clicks ‘Back’</w:t>
+            </w:r>
+          </w:p>
+        </w:tc>
+        <w:tc>
+          <w:tcPr>
+            <w:tcW w:w="1981" w:type="dxa"/>
+            <w:tcBorders>
+              <w:top w:val="single" w:sz="4" w:space="0" w:color="00000A"/>
+              <w:left w:val="single" w:sz="4" w:space="0" w:color="00000A"/>
+              <w:bottom w:val="single" w:sz="4" w:space="0" w:color="00000A"/>
+              <w:right w:val="single" w:sz="4" w:space="0" w:color="00000A"/>
+            </w:tcBorders>
+            <w:shd w:val="clear" w:color="auto" w:fill="auto"/>
+            <w:tcMar>
+              <w:left w:w="103" w:type="dxa"/>
+            </w:tcMar>
+          </w:tcPr>
+          <w:p>
+            <w:pPr>
+              <w:rPr>
+                <w:rFonts w:ascii="Tahoma" w:hAnsi="Tahoma"/>
+                <w:sz w:val="16"/>
+              </w:rPr>
+            </w:pPr>
+          </w:p>
+        </w:tc>
+        <w:tc>
+          <w:tcPr>
+            <w:tcW w:w="1799" w:type="dxa"/>
+            <w:tcBorders>
+              <w:top w:val="single" w:sz="4" w:space="0" w:color="00000A"/>
+              <w:left w:val="single" w:sz="4" w:space="0" w:color="00000A"/>
+              <w:bottom w:val="single" w:sz="4" w:space="0" w:color="00000A"/>
+              <w:right w:val="single" w:sz="4" w:space="0" w:color="00000A"/>
+            </w:tcBorders>
+            <w:shd w:val="clear" w:color="auto" w:fill="auto"/>
+            <w:tcMar>
+              <w:left w:w="103" w:type="dxa"/>
+            </w:tcMar>
+          </w:tcPr>
           <w:p/>
-        </w:tc>
-        <w:tc>
-          <w:tcPr>
-            <w:tcW w:w="1981" w:type="dxa"/>
-            <w:tcBorders>
-              <w:top w:val="single" w:sz="4" w:space="0" w:color="00000A"/>
-              <w:left w:val="single" w:sz="4" w:space="0" w:color="00000A"/>
-              <w:bottom w:val="single" w:sz="4" w:space="0" w:color="00000A"/>
-              <w:right w:val="single" w:sz="4" w:space="0" w:color="00000A"/>
-            </w:tcBorders>
-            <w:shd w:val="clear" w:color="auto" w:fill="auto"/>
-            <w:tcMar>
-              <w:left w:w="103" w:type="dxa"/>
-            </w:tcMar>
-          </w:tcPr>
-          <w:p>
-            <w:pPr>
-              <w:rPr>
-                <w:rFonts w:ascii="Tahoma" w:hAnsi="Tahoma"/>
-                <w:sz w:val="16"/>
-              </w:rPr>
-            </w:pPr>
-          </w:p>
-        </w:tc>
-        <w:tc>
-          <w:tcPr>
-            <w:tcW w:w="1799" w:type="dxa"/>
-            <w:tcBorders>
-              <w:top w:val="single" w:sz="4" w:space="0" w:color="00000A"/>
-              <w:left w:val="single" w:sz="4" w:space="0" w:color="00000A"/>
-              <w:bottom w:val="single" w:sz="4" w:space="0" w:color="00000A"/>
-              <w:right w:val="single" w:sz="4" w:space="0" w:color="00000A"/>
-            </w:tcBorders>
-            <w:shd w:val="clear" w:color="auto" w:fill="auto"/>
-            <w:tcMar>
-              <w:left w:w="103" w:type="dxa"/>
-            </w:tcMar>
-          </w:tcPr>
-          <w:p>
-            <w:pPr>
-              <w:rPr>
-                <w:rFonts w:ascii="Tahoma" w:hAnsi="Tahoma"/>
-                <w:sz w:val="16"/>
-              </w:rPr>
-            </w:pPr>
-          </w:p>
-        </w:tc>
-      </w:tr>
-      <w:tr>
-        <w:tc>
-          <w:tcPr>
-            <w:tcW w:w="1097" w:type="dxa"/>
-            <w:tcBorders>
-              <w:top w:val="single" w:sz="4" w:space="0" w:color="00000A"/>
-              <w:left w:val="single" w:sz="4" w:space="0" w:color="00000A"/>
-              <w:bottom w:val="single" w:sz="4" w:space="0" w:color="00000A"/>
-              <w:right w:val="single" w:sz="4" w:space="0" w:color="00000A"/>
-            </w:tcBorders>
-            <w:shd w:val="clear" w:color="auto" w:fill="auto"/>
-            <w:tcMar>
-              <w:left w:w="103" w:type="dxa"/>
-            </w:tcMar>
-          </w:tcPr>
-          <w:p>
-            <w:pPr>
-              <w:rPr>
-                <w:rFonts w:ascii="Tahoma" w:hAnsi="Tahoma"/>
-                <w:sz w:val="16"/>
-              </w:rPr>
-            </w:pPr>
-          </w:p>
-        </w:tc>
-        <w:tc>
-          <w:tcPr>
-            <w:tcW w:w="3870" w:type="dxa"/>
-            <w:tcBorders>
-              <w:top w:val="single" w:sz="4" w:space="0" w:color="00000A"/>
-              <w:left w:val="single" w:sz="4" w:space="0" w:color="00000A"/>
-              <w:bottom w:val="single" w:sz="4" w:space="0" w:color="00000A"/>
-              <w:right w:val="single" w:sz="4" w:space="0" w:color="00000A"/>
-            </w:tcBorders>
-            <w:shd w:val="clear" w:color="auto" w:fill="auto"/>
-            <w:tcMar>
-              <w:left w:w="103" w:type="dxa"/>
-            </w:tcMar>
-          </w:tcPr>
-          <w:p/>
-        </w:tc>
-        <w:tc>
-          <w:tcPr>
-            <w:tcW w:w="1981" w:type="dxa"/>
-            <w:tcBorders>
-              <w:top w:val="single" w:sz="4" w:space="0" w:color="00000A"/>
-              <w:left w:val="single" w:sz="4" w:space="0" w:color="00000A"/>
-              <w:bottom w:val="single" w:sz="4" w:space="0" w:color="00000A"/>
-              <w:right w:val="single" w:sz="4" w:space="0" w:color="00000A"/>
-            </w:tcBorders>
-            <w:shd w:val="clear" w:color="auto" w:fill="auto"/>
-            <w:tcMar>
-              <w:left w:w="103" w:type="dxa"/>
-            </w:tcMar>
-          </w:tcPr>
-          <w:p>
-            <w:pPr>
-              <w:rPr>
-                <w:rFonts w:ascii="Tahoma" w:hAnsi="Tahoma"/>
-                <w:sz w:val="16"/>
-              </w:rPr>
-            </w:pPr>
-          </w:p>
-        </w:tc>
-        <w:tc>
-          <w:tcPr>
-            <w:tcW w:w="1799" w:type="dxa"/>
-            <w:tcBorders>
-              <w:top w:val="single" w:sz="4" w:space="0" w:color="00000A"/>
-              <w:left w:val="single" w:sz="4" w:space="0" w:color="00000A"/>
-              <w:bottom w:val="single" w:sz="4" w:space="0" w:color="00000A"/>
-              <w:right w:val="single" w:sz="4" w:space="0" w:color="00000A"/>
-            </w:tcBorders>
-            <w:shd w:val="clear" w:color="auto" w:fill="auto"/>
-            <w:tcMar>
-              <w:left w:w="103" w:type="dxa"/>
-            </w:tcMar>
-          </w:tcPr>
-          <w:p>
-            <w:pPr>
-              <w:rPr>
-                <w:rFonts w:ascii="Tahoma" w:hAnsi="Tahoma"/>
-                <w:sz w:val="16"/>
-              </w:rPr>
-            </w:pPr>
-          </w:p>
-        </w:tc>
-      </w:tr>
-      <w:tr>
-        <w:tc>
-          <w:tcPr>
-            <w:tcW w:w="1097" w:type="dxa"/>
-            <w:tcBorders>
-              <w:top w:val="single" w:sz="4" w:space="0" w:color="00000A"/>
-              <w:left w:val="single" w:sz="4" w:space="0" w:color="00000A"/>
-              <w:bottom w:val="single" w:sz="4" w:space="0" w:color="00000A"/>
-              <w:right w:val="single" w:sz="4" w:space="0" w:color="00000A"/>
-            </w:tcBorders>
-            <w:shd w:val="clear" w:color="auto" w:fill="auto"/>
-            <w:tcMar>
-              <w:left w:w="103" w:type="dxa"/>
-            </w:tcMar>
-          </w:tcPr>
-          <w:p/>
-        </w:tc>
-        <w:tc>
-          <w:tcPr>
-            <w:tcW w:w="3870" w:type="dxa"/>
-            <w:tcBorders>
-              <w:top w:val="single" w:sz="4" w:space="0" w:color="00000A"/>
-              <w:left w:val="single" w:sz="4" w:space="0" w:color="00000A"/>
-              <w:bottom w:val="single" w:sz="4" w:space="0" w:color="00000A"/>
-              <w:right w:val="single" w:sz="4" w:space="0" w:color="00000A"/>
-            </w:tcBorders>
-            <w:shd w:val="clear" w:color="auto" w:fill="auto"/>
-            <w:tcMar>
-              <w:left w:w="103" w:type="dxa"/>
-            </w:tcMar>
-          </w:tcPr>
-          <w:p/>
-        </w:tc>
-        <w:tc>
-          <w:tcPr>
-            <w:tcW w:w="1981" w:type="dxa"/>
-            <w:tcBorders>
-              <w:top w:val="single" w:sz="4" w:space="0" w:color="00000A"/>
-              <w:left w:val="single" w:sz="4" w:space="0" w:color="00000A"/>
-              <w:bottom w:val="single" w:sz="4" w:space="0" w:color="00000A"/>
-              <w:right w:val="single" w:sz="4" w:space="0" w:color="00000A"/>
-            </w:tcBorders>
-            <w:shd w:val="clear" w:color="auto" w:fill="auto"/>
-            <w:tcMar>
-              <w:left w:w="103" w:type="dxa"/>
-            </w:tcMar>
-          </w:tcPr>
-          <w:p>
-            <w:pPr>
-              <w:rPr>
-                <w:rFonts w:ascii="Tahoma" w:hAnsi="Tahoma"/>
-                <w:sz w:val="16"/>
-              </w:rPr>
-            </w:pPr>
-          </w:p>
-        </w:tc>
-        <w:tc>
-          <w:tcPr>
-            <w:tcW w:w="1799" w:type="dxa"/>
-            <w:tcBorders>
-              <w:top w:val="single" w:sz="4" w:space="0" w:color="00000A"/>
-              <w:left w:val="single" w:sz="4" w:space="0" w:color="00000A"/>
-              <w:bottom w:val="single" w:sz="4" w:space="0" w:color="00000A"/>
-              <w:right w:val="single" w:sz="4" w:space="0" w:color="00000A"/>
-            </w:tcBorders>
-            <w:shd w:val="clear" w:color="auto" w:fill="auto"/>
-            <w:tcMar>
-              <w:left w:w="103" w:type="dxa"/>
-            </w:tcMar>
-          </w:tcPr>
-          <w:p/>
-        </w:tc>
-      </w:tr>
-      <w:tr>
-        <w:tc>
-          <w:tcPr>
-            <w:tcW w:w="1097" w:type="dxa"/>
-            <w:tcBorders>
-              <w:left w:val="single" w:sz="4" w:space="0" w:color="00000A"/>
-              <w:bottom w:val="single" w:sz="4" w:space="0" w:color="00000A"/>
-              <w:right w:val="single" w:sz="4" w:space="0" w:color="00000A"/>
-            </w:tcBorders>
-            <w:shd w:val="clear" w:color="auto" w:fill="auto"/>
-            <w:tcMar>
-              <w:left w:w="103" w:type="dxa"/>
-            </w:tcMar>
-          </w:tcPr>
-          <w:p/>
-        </w:tc>
-        <w:tc>
-          <w:tcPr>
-            <w:tcW w:w="3870" w:type="dxa"/>
-            <w:tcBorders>
-              <w:left w:val="single" w:sz="4" w:space="0" w:color="00000A"/>
-              <w:bottom w:val="single" w:sz="4" w:space="0" w:color="00000A"/>
-              <w:right w:val="single" w:sz="4" w:space="0" w:color="00000A"/>
-            </w:tcBorders>
-            <w:shd w:val="clear" w:color="auto" w:fill="auto"/>
-            <w:tcMar>
-              <w:left w:w="103" w:type="dxa"/>
-            </w:tcMar>
-          </w:tcPr>
-          <w:p/>
-        </w:tc>
-        <w:tc>
-          <w:tcPr>
-            <w:tcW w:w="1981" w:type="dxa"/>
-            <w:tcBorders>
-              <w:left w:val="single" w:sz="4" w:space="0" w:color="00000A"/>
-              <w:bottom w:val="single" w:sz="4" w:space="0" w:color="00000A"/>
-              <w:right w:val="single" w:sz="4" w:space="0" w:color="00000A"/>
-            </w:tcBorders>
-            <w:shd w:val="clear" w:color="auto" w:fill="auto"/>
-            <w:tcMar>
-              <w:left w:w="103" w:type="dxa"/>
-            </w:tcMar>
-          </w:tcPr>
-          <w:p>
-            <w:pPr>
-              <w:rPr>
-                <w:rFonts w:ascii="Tahoma" w:hAnsi="Tahoma"/>
-                <w:sz w:val="16"/>
-              </w:rPr>
-            </w:pPr>
-          </w:p>
-        </w:tc>
-        <w:tc>
-          <w:tcPr>
-            <w:tcW w:w="1799" w:type="dxa"/>
-            <w:tcBorders>
-              <w:left w:val="single" w:sz="4" w:space="0" w:color="00000A"/>
-              <w:bottom w:val="single" w:sz="4" w:space="0" w:color="00000A"/>
-              <w:right w:val="single" w:sz="4" w:space="0" w:color="00000A"/>
-            </w:tcBorders>
-            <w:shd w:val="clear" w:color="auto" w:fill="auto"/>
-            <w:tcMar>
-              <w:left w:w="103" w:type="dxa"/>
-            </w:tcMar>
-          </w:tcPr>
-          <w:p>
-            <w:pPr>
-              <w:rPr>
-                <w:rFonts w:ascii="Tahoma" w:hAnsi="Tahoma"/>
-                <w:sz w:val="16"/>
-              </w:rPr>
-            </w:pPr>
-          </w:p>
         </w:tc>
       </w:tr>
     </w:tbl>
@@ -3141,7 +3779,14 @@
                 <w:rFonts w:ascii="Tahoma" w:hAnsi="Tahoma"/>
                 <w:sz w:val="16"/>
               </w:rPr>
-              <w:t>Disregard changes and switch fragments to default views</w:t>
+              <w:t>Disreg</w:t>
+            </w:r>
+            <w:r>
+              <w:rPr>
+                <w:rFonts w:ascii="Tahoma" w:hAnsi="Tahoma"/>
+                <w:sz w:val="16"/>
+              </w:rPr>
+              <w:t>ard changes and return to main activity</w:t>
             </w:r>
           </w:p>
         </w:tc>
@@ -3340,7 +3985,7 @@
               <w:rPr>
                 <w:sz w:val="16"/>
               </w:rPr>
-              <w:t>User is done editing for now?</w:t>
+              <w:t>Back buttons (hardware or software) are pressed or clicked</w:t>
             </w:r>
           </w:p>
         </w:tc>
@@ -3586,7 +4231,7 @@
                 <w:rFonts w:ascii="Tahoma" w:hAnsi="Tahoma"/>
                 <w:sz w:val="16"/>
               </w:rPr>
-              <w:t xml:space="preserve"> homey</w:t>
+              <w:t xml:space="preserve"> user</w:t>
             </w:r>
           </w:p>
         </w:tc>
@@ -5071,17 +5716,15 @@
                 <w:rFonts w:ascii="Tahoma" w:hAnsi="Tahoma"/>
                 <w:sz w:val="16"/>
               </w:rPr>
-              <w:t xml:space="preserve">This will end up being more use cases once the code is actually working </w:t>
-            </w:r>
-            <w:proofErr w:type="spellStart"/>
-            <w:r>
-              <w:rPr>
-                <w:rFonts w:ascii="Tahoma" w:hAnsi="Tahoma"/>
-                <w:sz w:val="16"/>
-              </w:rPr>
-              <w:t>ya</w:t>
-            </w:r>
-            <w:proofErr w:type="spellEnd"/>
+              <w:t>This will end up being more use cases once</w:t>
+            </w:r>
+            <w:r>
+              <w:rPr>
+                <w:rFonts w:ascii="Tahoma" w:hAnsi="Tahoma"/>
+                <w:sz w:val="16"/>
+              </w:rPr>
+              <w:t xml:space="preserve"> the code is actually working</w:t>
+            </w:r>
           </w:p>
         </w:tc>
         <w:tc>
@@ -5137,6 +5780,13 @@
                 <w:sz w:val="16"/>
               </w:rPr>
             </w:pPr>
+            <w:r>
+              <w:rPr>
+                <w:rFonts w:ascii="Tahoma" w:hAnsi="Tahoma"/>
+                <w:sz w:val="16"/>
+              </w:rPr>
+              <w:t>JP</w:t>
+            </w:r>
           </w:p>
         </w:tc>
         <w:tc>
@@ -5160,6 +5810,13 @@
                 <w:sz w:val="16"/>
               </w:rPr>
             </w:pPr>
+            <w:r>
+              <w:rPr>
+                <w:rFonts w:ascii="Tahoma" w:hAnsi="Tahoma"/>
+                <w:sz w:val="16"/>
+              </w:rPr>
+              <w:t>Accurate timing information unavailable at this time since RV is not running on real phones yet</w:t>
+            </w:r>
           </w:p>
         </w:tc>
         <w:tc>
@@ -5183,6 +5840,13 @@
                 <w:sz w:val="16"/>
               </w:rPr>
             </w:pPr>
+            <w:r>
+              <w:rPr>
+                <w:rFonts w:ascii="Tahoma" w:hAnsi="Tahoma"/>
+                <w:sz w:val="16"/>
+              </w:rPr>
+              <w:t>3/13/16</w:t>
+            </w:r>
           </w:p>
         </w:tc>
       </w:tr>
@@ -5268,7 +5932,65 @@
                 <w:rFonts w:ascii="Tahoma" w:hAnsi="Tahoma"/>
                 <w:sz w:val="16"/>
               </w:rPr>
-              <w:t xml:space="preserve">                   Minimum:     24                     Maximum:    240           Average:   120             (OR)Fixed:</w:t>
+              <w:t xml:space="preserve">                   Minimum:     </w:t>
+            </w:r>
+            <w:r>
+              <w:rPr>
+                <w:rFonts w:ascii="Tahoma" w:hAnsi="Tahoma"/>
+                <w:sz w:val="16"/>
+              </w:rPr>
+              <w:t>1</w:t>
+            </w:r>
+            <w:r>
+              <w:rPr>
+                <w:rFonts w:ascii="Tahoma" w:hAnsi="Tahoma"/>
+                <w:sz w:val="16"/>
+              </w:rPr>
+              <w:t xml:space="preserve">                    Maximum:    </w:t>
+            </w:r>
+            <w:r>
+              <w:rPr>
+                <w:rFonts w:ascii="Tahoma" w:hAnsi="Tahoma"/>
+                <w:sz w:val="16"/>
+              </w:rPr>
+              <w:t>60</w:t>
+            </w:r>
+            <w:r>
+              <w:rPr>
+                <w:rFonts w:ascii="Tahoma" w:hAnsi="Tahoma"/>
+                <w:sz w:val="16"/>
+              </w:rPr>
+              <w:t xml:space="preserve">           Average:   </w:t>
+            </w:r>
+            <w:r>
+              <w:rPr>
+                <w:rFonts w:ascii="Tahoma" w:hAnsi="Tahoma"/>
+                <w:sz w:val="16"/>
+              </w:rPr>
+              <w:t>5</w:t>
+            </w:r>
+            <w:r>
+              <w:rPr>
+                <w:rFonts w:ascii="Tahoma" w:hAnsi="Tahoma"/>
+                <w:sz w:val="16"/>
+              </w:rPr>
+              <w:t xml:space="preserve">        </w:t>
+            </w:r>
+            <w:proofErr w:type="gramStart"/>
+            <w:r>
+              <w:rPr>
+                <w:rFonts w:ascii="Tahoma" w:hAnsi="Tahoma"/>
+                <w:sz w:val="16"/>
+              </w:rPr>
+              <w:t xml:space="preserve">   (</w:t>
+            </w:r>
+            <w:proofErr w:type="gramEnd"/>
+            <w:r>
+              <w:rPr>
+                <w:rFonts w:ascii="Tahoma" w:hAnsi="Tahoma"/>
+                <w:sz w:val="16"/>
+              </w:rPr>
+              <w:t>OR)Fixed:</w:t>
             </w:r>
           </w:p>
           <w:p>
@@ -5314,8 +6036,8 @@
             <w:r>
               <w:fldChar w:fldCharType="separate"/>
             </w:r>
-            <w:bookmarkStart w:id="1" w:name="__Fieldmark__897_1557900045"/>
-            <w:bookmarkStart w:id="2" w:name="__Fieldmark__519_951977704"/>
+            <w:bookmarkStart w:id="1" w:name="__Fieldmark__519_951977704"/>
+            <w:bookmarkStart w:id="2" w:name="__Fieldmark__897_1557900045"/>
             <w:bookmarkStart w:id="3" w:name="Check1"/>
             <w:bookmarkEnd w:id="1"/>
             <w:bookmarkEnd w:id="2"/>
@@ -5358,8 +6080,8 @@
             <w:r>
               <w:fldChar w:fldCharType="separate"/>
             </w:r>
-            <w:bookmarkStart w:id="4" w:name="__Fieldmark__903_1557900045"/>
-            <w:bookmarkStart w:id="5" w:name="__Fieldmark__528_951977704"/>
+            <w:bookmarkStart w:id="4" w:name="__Fieldmark__528_951977704"/>
+            <w:bookmarkStart w:id="5" w:name="__Fieldmark__903_1557900045"/>
             <w:bookmarkStart w:id="6" w:name="Check2"/>
             <w:bookmarkEnd w:id="4"/>
             <w:bookmarkEnd w:id="5"/>
@@ -5393,8 +6115,8 @@
             <w:r>
               <w:fldChar w:fldCharType="separate"/>
             </w:r>
-            <w:bookmarkStart w:id="7" w:name="__Fieldmark__908_1557900045"/>
-            <w:bookmarkStart w:id="8" w:name="__Fieldmark__536_951977704"/>
+            <w:bookmarkStart w:id="7" w:name="__Fieldmark__536_951977704"/>
+            <w:bookmarkStart w:id="8" w:name="__Fieldmark__908_1557900045"/>
             <w:bookmarkStart w:id="9" w:name="Check3"/>
             <w:bookmarkEnd w:id="7"/>
             <w:bookmarkEnd w:id="8"/>
@@ -5428,8 +6150,8 @@
             <w:r>
               <w:fldChar w:fldCharType="separate"/>
             </w:r>
-            <w:bookmarkStart w:id="10" w:name="__Fieldmark__913_1557900045"/>
-            <w:bookmarkStart w:id="11" w:name="__Fieldmark__544_951977704"/>
+            <w:bookmarkStart w:id="10" w:name="__Fieldmark__544_951977704"/>
+            <w:bookmarkStart w:id="11" w:name="__Fieldmark__913_1557900045"/>
             <w:bookmarkStart w:id="12" w:name="Check4"/>
             <w:bookmarkEnd w:id="10"/>
             <w:bookmarkEnd w:id="11"/>
@@ -5463,8 +6185,8 @@
             <w:r>
               <w:fldChar w:fldCharType="separate"/>
             </w:r>
-            <w:bookmarkStart w:id="13" w:name="__Fieldmark__918_1557900045"/>
-            <w:bookmarkStart w:id="14" w:name="__Fieldmark__552_951977704"/>
+            <w:bookmarkStart w:id="13" w:name="__Fieldmark__552_951977704"/>
+            <w:bookmarkStart w:id="14" w:name="__Fieldmark__918_1557900045"/>
             <w:bookmarkStart w:id="15" w:name="Check5"/>
             <w:bookmarkEnd w:id="13"/>
             <w:bookmarkEnd w:id="14"/>
@@ -6573,6 +7295,13 @@
                 <w:sz w:val="16"/>
               </w:rPr>
             </w:pPr>
+            <w:r>
+              <w:rPr>
+                <w:rFonts w:ascii="Tahoma" w:hAnsi="Tahoma"/>
+                <w:sz w:val="16"/>
+              </w:rPr>
+              <w:t>06</w:t>
+            </w:r>
           </w:p>
         </w:tc>
         <w:tc>
@@ -6596,6 +7325,13 @@
                 <w:sz w:val="16"/>
               </w:rPr>
             </w:pPr>
+            <w:r>
+              <w:rPr>
+                <w:rFonts w:ascii="Tahoma" w:hAnsi="Tahoma"/>
+                <w:sz w:val="16"/>
+              </w:rPr>
+              <w:t>Memory MB</w:t>
+            </w:r>
           </w:p>
         </w:tc>
         <w:tc>
@@ -6619,6 +7355,13 @@
                 <w:sz w:val="16"/>
               </w:rPr>
             </w:pPr>
+            <w:r>
+              <w:rPr>
+                <w:rFonts w:ascii="Tahoma" w:hAnsi="Tahoma"/>
+                <w:sz w:val="16"/>
+              </w:rPr>
+              <w:t>10 MB</w:t>
+            </w:r>
           </w:p>
         </w:tc>
         <w:tc>
@@ -6642,6 +7385,13 @@
                 <w:sz w:val="16"/>
               </w:rPr>
             </w:pPr>
+            <w:r>
+              <w:rPr>
+                <w:rFonts w:ascii="Tahoma" w:hAnsi="Tahoma"/>
+                <w:sz w:val="16"/>
+              </w:rPr>
+              <w:t>10 MB</w:t>
+            </w:r>
           </w:p>
         </w:tc>
         <w:tc>
@@ -6665,6 +7415,13 @@
                 <w:sz w:val="16"/>
               </w:rPr>
             </w:pPr>
+            <w:r>
+              <w:rPr>
+                <w:rFonts w:ascii="Tahoma" w:hAnsi="Tahoma"/>
+                <w:sz w:val="16"/>
+              </w:rPr>
+              <w:t>?</w:t>
+            </w:r>
           </w:p>
         </w:tc>
         <w:tc>
@@ -6688,6 +7445,13 @@
                 <w:sz w:val="16"/>
               </w:rPr>
             </w:pPr>
+            <w:r>
+              <w:rPr>
+                <w:rFonts w:ascii="Tahoma" w:hAnsi="Tahoma"/>
+                <w:sz w:val="16"/>
+              </w:rPr>
+              <w:t>In Nexus 5 emulator, RV is semi-costly in memory (main activity is only 3 MB)</w:t>
+            </w:r>
           </w:p>
         </w:tc>
       </w:tr>
@@ -6862,8 +7626,8 @@
             <w:r>
               <w:fldChar w:fldCharType="separate"/>
             </w:r>
-            <w:bookmarkStart w:id="16" w:name="__Fieldmark__1118_1557900045"/>
-            <w:bookmarkStart w:id="17" w:name="__Fieldmark__756_951977704"/>
+            <w:bookmarkStart w:id="16" w:name="__Fieldmark__756_951977704"/>
+            <w:bookmarkStart w:id="17" w:name="__Fieldmark__1118_1557900045"/>
             <w:bookmarkStart w:id="18" w:name="Check6"/>
             <w:bookmarkEnd w:id="16"/>
             <w:bookmarkEnd w:id="17"/>
@@ -6897,8 +7661,8 @@
             <w:r>
               <w:fldChar w:fldCharType="separate"/>
             </w:r>
-            <w:bookmarkStart w:id="19" w:name="__Fieldmark__1123_1557900045"/>
-            <w:bookmarkStart w:id="20" w:name="__Fieldmark__764_951977704"/>
+            <w:bookmarkStart w:id="19" w:name="__Fieldmark__764_951977704"/>
+            <w:bookmarkStart w:id="20" w:name="__Fieldmark__1123_1557900045"/>
             <w:bookmarkStart w:id="21" w:name="Check7"/>
             <w:bookmarkEnd w:id="19"/>
             <w:bookmarkEnd w:id="20"/>
@@ -6926,6 +7690,7 @@
                 <w:rFonts w:ascii="Tahoma" w:hAnsi="Tahoma"/>
                 <w:sz w:val="16"/>
               </w:rPr>
+              <w:lastRenderedPageBreak/>
               <w:t>Start(Trigger) Stimulus:</w:t>
             </w:r>
           </w:p>
@@ -6956,8 +7721,8 @@
             <w:r>
               <w:fldChar w:fldCharType="separate"/>
             </w:r>
-            <w:bookmarkStart w:id="22" w:name="__Fieldmark__1131_1557900045"/>
-            <w:bookmarkStart w:id="23" w:name="__Fieldmark__775_951977704"/>
+            <w:bookmarkStart w:id="22" w:name="__Fieldmark__775_951977704"/>
+            <w:bookmarkStart w:id="23" w:name="__Fieldmark__1131_1557900045"/>
             <w:bookmarkStart w:id="24" w:name="Check8"/>
             <w:bookmarkEnd w:id="22"/>
             <w:bookmarkEnd w:id="23"/>
@@ -6991,9 +7756,9 @@
             <w:r>
               <w:fldChar w:fldCharType="separate"/>
             </w:r>
-            <w:bookmarkStart w:id="25" w:name="Check9"/>
+            <w:bookmarkStart w:id="25" w:name="__Fieldmark__785_951977704"/>
             <w:bookmarkStart w:id="26" w:name="__Fieldmark__1136_1557900045"/>
-            <w:bookmarkStart w:id="27" w:name="__Fieldmark__785_951977704"/>
+            <w:bookmarkStart w:id="27" w:name="Check9"/>
             <w:bookmarkEnd w:id="25"/>
             <w:bookmarkEnd w:id="26"/>
             <w:bookmarkEnd w:id="27"/>
@@ -7045,7 +7810,6 @@
               <w:pStyle w:val="Heading1"/>
             </w:pPr>
             <w:r>
-              <w:lastRenderedPageBreak/>
               <w:t>Insertion Point</w:t>
             </w:r>
           </w:p>
@@ -8165,6 +8929,7 @@
     <w:lsdException w:name="HTML Sample" w:semiHidden="1" w:unhideWhenUsed="1"/>
     <w:lsdException w:name="HTML Typewriter" w:semiHidden="1" w:unhideWhenUsed="1"/>
     <w:lsdException w:name="HTML Variable" w:semiHidden="1" w:unhideWhenUsed="1"/>
+    <w:lsdException w:name="Normal Table" w:semiHidden="1" w:unhideWhenUsed="1"/>
     <w:lsdException w:name="annotation subject" w:semiHidden="1" w:unhideWhenUsed="1"/>
     <w:lsdException w:name="No List" w:semiHidden="1" w:unhideWhenUsed="1"/>
     <w:lsdException w:name="Outline List 1" w:semiHidden="1" w:unhideWhenUsed="1"/>
@@ -8211,7 +8976,9 @@
     <w:lsdException w:name="Table Subtle 2" w:semiHidden="1" w:unhideWhenUsed="1"/>
     <w:lsdException w:name="Table Web 1" w:semiHidden="1" w:unhideWhenUsed="1"/>
     <w:lsdException w:name="Table Web 2" w:semiHidden="1" w:unhideWhenUsed="1"/>
+    <w:lsdException w:name="Table Web 3" w:semiHidden="1" w:unhideWhenUsed="1"/>
     <w:lsdException w:name="Balloon Text" w:semiHidden="1" w:unhideWhenUsed="1"/>
+    <w:lsdException w:name="Table Theme" w:semiHidden="1" w:unhideWhenUsed="1"/>
     <w:lsdException w:name="Placeholder Text" w:semiHidden="1" w:uiPriority="99"/>
     <w:lsdException w:name="No Spacing" w:uiPriority="1" w:qFormat="1"/>
     <w:lsdException w:name="Light Shading" w:uiPriority="60"/>
@@ -8883,4 +9650,16 @@
   <a:objectDefaults/>
   <a:extraClrSchemeLst/>
 </a:theme>
+</file>
+
+<file path=customXml/item1.xml><?xml version="1.0" encoding="utf-8"?>
+<b:Sources xmlns:b="http://schemas.openxmlformats.org/officeDocument/2006/bibliography" xmlns="http://schemas.openxmlformats.org/officeDocument/2006/bibliography" SelectedStyle="\APASixthEditionOfficeOnline.xsl" StyleName="APA" Version="6"/>
+</file>
+
+<file path=customXml/itemProps1.xml><?xml version="1.0" encoding="utf-8"?>
+<ds:datastoreItem xmlns:ds="http://schemas.openxmlformats.org/officeDocument/2006/customXml" ds:itemID="{350441C7-D4D3-4BE0-AB8D-D5CEB558818B}">
+  <ds:schemaRefs>
+    <ds:schemaRef ds:uri="http://schemas.openxmlformats.org/officeDocument/2006/bibliography"/>
+  </ds:schemaRefs>
+</ds:datastoreItem>
 </file>
</xml_diff>